<commit_message>
almost done with q1, and thus hw1
</commit_message>
<xml_diff>
--- a/HW1.docx
+++ b/HW1.docx
@@ -5859,14 +5859,7 @@
             <w:rFonts w:ascii="Cambria Math" w:hAnsi="Cambria Math"/>
             <w:color w:val="000000" w:themeColor="text1"/>
           </w:rPr>
-          <m:t>)</m:t>
-        </m:r>
-        <m:r>
-          <w:rPr>
-            <w:rFonts w:ascii="Cambria Math" w:hAnsi="Cambria Math"/>
-            <w:color w:val="000000" w:themeColor="text1"/>
-          </w:rPr>
-          <m:t>=</m:t>
+          <m:t>)=</m:t>
         </m:r>
         <m:sSub>
           <m:sSubPr>
@@ -7924,14 +7917,7 @@
                     <w:rFonts w:ascii="Cambria Math" w:hAnsi="Cambria Math"/>
                     <w:color w:val="000000" w:themeColor="text1"/>
                   </w:rPr>
-                  <m:t>0</m:t>
-                </m:r>
-                <m:r>
-                  <w:rPr>
-                    <w:rFonts w:ascii="Cambria Math" w:hAnsi="Cambria Math"/>
-                    <w:color w:val="000000" w:themeColor="text1"/>
-                  </w:rPr>
-                  <m:t>,1</m:t>
+                  <m:t>0,1</m:t>
                 </m:r>
               </m:e>
             </m:d>
@@ -11817,14 +11803,7 @@
                   <w:rFonts w:ascii="Cambria Math" w:eastAsiaTheme="minorEastAsia" w:hAnsi="Cambria Math" w:cstheme="minorBidi"/>
                   <w:color w:val="000000" w:themeColor="text1"/>
                 </w:rPr>
-                <m:t>-</m:t>
-              </m:r>
-              <m:r>
-                <w:rPr>
-                  <w:rFonts w:ascii="Cambria Math" w:eastAsiaTheme="minorEastAsia" w:hAnsi="Cambria Math" w:cstheme="minorBidi"/>
-                  <w:color w:val="000000" w:themeColor="text1"/>
-                </w:rPr>
-                <m:t>1*</m:t>
+                <m:t>-1*</m:t>
               </m:r>
               <m:sSub>
                 <m:sSubPr>
@@ -12039,14 +12018,7 @@
               <w:rFonts w:ascii="Cambria Math" w:hAnsi="Cambria Math"/>
               <w:color w:val="000000" w:themeColor="text1"/>
             </w:rPr>
-            <m:t>=</m:t>
-          </m:r>
-          <m:r>
-            <w:rPr>
-              <w:rFonts w:ascii="Cambria Math" w:hAnsi="Cambria Math"/>
-              <w:color w:val="000000" w:themeColor="text1"/>
-            </w:rPr>
-            <m:t>0</m:t>
+            <m:t>=0</m:t>
           </m:r>
           <m:d>
             <m:dPr>
@@ -12087,96 +12059,6 @@
                       <w:color w:val="000000" w:themeColor="text1"/>
                     </w:rPr>
                     <m:t>1</m:t>
-                  </m:r>
-                  <m:ctrlPr>
-                    <w:rPr>
-                      <w:rFonts w:ascii="Cambria Math" w:eastAsia="Cambria Math" w:hAnsi="Cambria Math" w:cs="Cambria Math"/>
-                      <w:i/>
-                      <w:color w:val="000000" w:themeColor="text1"/>
-                    </w:rPr>
-                  </m:ctrlPr>
-                </m:e>
-                <m:e>
-                  <m:r>
-                    <w:rPr>
-                      <w:rFonts w:ascii="Cambria Math" w:eastAsia="Cambria Math" w:hAnsi="Cambria Math" w:cs="Cambria Math"/>
-                      <w:color w:val="000000" w:themeColor="text1"/>
-                    </w:rPr>
-                    <m:t>1</m:t>
-                  </m:r>
-                  <m:ctrlPr>
-                    <w:rPr>
-                      <w:rFonts w:ascii="Cambria Math" w:eastAsia="Cambria Math" w:hAnsi="Cambria Math" w:cs="Cambria Math"/>
-                      <w:i/>
-                      <w:color w:val="000000" w:themeColor="text1"/>
-                    </w:rPr>
-                  </m:ctrlPr>
-                </m:e>
-                <m:e>
-                  <m:r>
-                    <w:rPr>
-                      <w:rFonts w:ascii="Cambria Math" w:eastAsia="Cambria Math" w:hAnsi="Cambria Math" w:cs="Cambria Math"/>
-                      <w:color w:val="000000" w:themeColor="text1"/>
-                    </w:rPr>
-                    <m:t>1</m:t>
-                  </m:r>
-                </m:e>
-              </m:eqArr>
-            </m:e>
-          </m:d>
-          <m:r>
-            <w:rPr>
-              <w:rFonts w:ascii="Cambria Math" w:hAnsi="Cambria Math"/>
-              <w:color w:val="000000" w:themeColor="text1"/>
-            </w:rPr>
-            <m:t>+</m:t>
-          </m:r>
-          <m:r>
-            <w:rPr>
-              <w:rFonts w:ascii="Cambria Math" w:hAnsi="Cambria Math"/>
-              <w:color w:val="000000" w:themeColor="text1"/>
-            </w:rPr>
-            <m:t>1</m:t>
-          </m:r>
-          <m:d>
-            <m:dPr>
-              <m:begChr m:val="["/>
-              <m:endChr m:val="]"/>
-              <m:ctrlPr>
-                <w:rPr>
-                  <w:rFonts w:ascii="Cambria Math" w:hAnsi="Cambria Math"/>
-                  <w:i/>
-                  <w:color w:val="000000" w:themeColor="text1"/>
-                </w:rPr>
-              </m:ctrlPr>
-            </m:dPr>
-            <m:e>
-              <m:eqArr>
-                <m:eqArrPr>
-                  <m:ctrlPr>
-                    <w:rPr>
-                      <w:rFonts w:ascii="Cambria Math" w:hAnsi="Cambria Math"/>
-                      <w:i/>
-                      <w:color w:val="000000" w:themeColor="text1"/>
-                    </w:rPr>
-                  </m:ctrlPr>
-                </m:eqArrPr>
-                <m:e>
-                  <m:r>
-                    <w:rPr>
-                      <w:rFonts w:ascii="Cambria Math" w:hAnsi="Cambria Math"/>
-                      <w:color w:val="000000" w:themeColor="text1"/>
-                    </w:rPr>
-                    <m:t>0</m:t>
-                  </m:r>
-                </m:e>
-                <m:e>
-                  <m:r>
-                    <w:rPr>
-                      <w:rFonts w:ascii="Cambria Math" w:hAnsi="Cambria Math"/>
-                      <w:color w:val="000000" w:themeColor="text1"/>
-                    </w:rPr>
-                    <m:t>0</m:t>
                   </m:r>
                   <m:ctrlPr>
                     <w:rPr>
@@ -12250,7 +12132,7 @@
                       <w:rFonts w:ascii="Cambria Math" w:hAnsi="Cambria Math"/>
                       <w:color w:val="000000" w:themeColor="text1"/>
                     </w:rPr>
-                    <m:t>1</m:t>
+                    <m:t>0</m:t>
                   </m:r>
                 </m:e>
                 <m:e>
@@ -12275,7 +12157,7 @@
                       <w:rFonts w:ascii="Cambria Math" w:eastAsia="Cambria Math" w:hAnsi="Cambria Math" w:cs="Cambria Math"/>
                       <w:color w:val="000000" w:themeColor="text1"/>
                     </w:rPr>
-                    <m:t>0</m:t>
+                    <m:t>1</m:t>
                   </m:r>
                   <m:ctrlPr>
                     <w:rPr>
@@ -12302,35 +12184,90 @@
               <w:rFonts w:ascii="Cambria Math" w:hAnsi="Cambria Math"/>
               <w:color w:val="000000" w:themeColor="text1"/>
             </w:rPr>
-            <m:t>+</m:t>
+            <m:t>+1</m:t>
           </m:r>
+          <m:d>
+            <m:dPr>
+              <m:begChr m:val="["/>
+              <m:endChr m:val="]"/>
+              <m:ctrlPr>
+                <w:rPr>
+                  <w:rFonts w:ascii="Cambria Math" w:hAnsi="Cambria Math"/>
+                  <w:i/>
+                  <w:color w:val="000000" w:themeColor="text1"/>
+                </w:rPr>
+              </m:ctrlPr>
+            </m:dPr>
+            <m:e>
+              <m:eqArr>
+                <m:eqArrPr>
+                  <m:ctrlPr>
+                    <w:rPr>
+                      <w:rFonts w:ascii="Cambria Math" w:hAnsi="Cambria Math"/>
+                      <w:i/>
+                      <w:color w:val="000000" w:themeColor="text1"/>
+                    </w:rPr>
+                  </m:ctrlPr>
+                </m:eqArrPr>
+                <m:e>
+                  <m:r>
+                    <w:rPr>
+                      <w:rFonts w:ascii="Cambria Math" w:hAnsi="Cambria Math"/>
+                      <w:color w:val="000000" w:themeColor="text1"/>
+                    </w:rPr>
+                    <m:t>1</m:t>
+                  </m:r>
+                </m:e>
+                <m:e>
+                  <m:r>
+                    <w:rPr>
+                      <w:rFonts w:ascii="Cambria Math" w:hAnsi="Cambria Math"/>
+                      <w:color w:val="000000" w:themeColor="text1"/>
+                    </w:rPr>
+                    <m:t>0</m:t>
+                  </m:r>
+                  <m:ctrlPr>
+                    <w:rPr>
+                      <w:rFonts w:ascii="Cambria Math" w:eastAsia="Cambria Math" w:hAnsi="Cambria Math" w:cs="Cambria Math"/>
+                      <w:i/>
+                      <w:color w:val="000000" w:themeColor="text1"/>
+                    </w:rPr>
+                  </m:ctrlPr>
+                </m:e>
+                <m:e>
+                  <m:r>
+                    <w:rPr>
+                      <w:rFonts w:ascii="Cambria Math" w:eastAsia="Cambria Math" w:hAnsi="Cambria Math" w:cs="Cambria Math"/>
+                      <w:color w:val="000000" w:themeColor="text1"/>
+                    </w:rPr>
+                    <m:t>0</m:t>
+                  </m:r>
+                  <m:ctrlPr>
+                    <w:rPr>
+                      <w:rFonts w:ascii="Cambria Math" w:eastAsia="Cambria Math" w:hAnsi="Cambria Math" w:cs="Cambria Math"/>
+                      <w:i/>
+                      <w:color w:val="000000" w:themeColor="text1"/>
+                    </w:rPr>
+                  </m:ctrlPr>
+                </m:e>
+                <m:e>
+                  <m:r>
+                    <w:rPr>
+                      <w:rFonts w:ascii="Cambria Math" w:eastAsia="Cambria Math" w:hAnsi="Cambria Math" w:cs="Cambria Math"/>
+                      <w:color w:val="000000" w:themeColor="text1"/>
+                    </w:rPr>
+                    <m:t>1</m:t>
+                  </m:r>
+                </m:e>
+              </m:eqArr>
+            </m:e>
+          </m:d>
           <m:r>
             <w:rPr>
               <w:rFonts w:ascii="Cambria Math" w:hAnsi="Cambria Math"/>
               <w:color w:val="000000" w:themeColor="text1"/>
             </w:rPr>
-            <m:t>(</m:t>
-          </m:r>
-          <m:r>
-            <w:rPr>
-              <w:rFonts w:ascii="Cambria Math" w:hAnsi="Cambria Math"/>
-              <w:color w:val="000000" w:themeColor="text1"/>
-            </w:rPr>
-            <m:t>-</m:t>
-          </m:r>
-          <m:r>
-            <w:rPr>
-              <w:rFonts w:ascii="Cambria Math" w:hAnsi="Cambria Math"/>
-              <w:color w:val="000000" w:themeColor="text1"/>
-            </w:rPr>
-            <m:t>1</m:t>
-          </m:r>
-          <m:r>
-            <w:rPr>
-              <w:rFonts w:ascii="Cambria Math" w:hAnsi="Cambria Math"/>
-              <w:color w:val="000000" w:themeColor="text1"/>
-            </w:rPr>
-            <m:t>)</m:t>
+            <m:t>+(-1)</m:t>
           </m:r>
           <m:d>
             <m:dPr>
@@ -15124,6 +15061,10 @@
     <w:p>
       <w:pPr>
         <w:pStyle w:val="NormalWeb"/>
+        <w:numPr>
+          <w:ilvl w:val="0"/>
+          <w:numId w:val="1"/>
+        </w:numPr>
         <w:shd w:val="clear" w:color="auto" w:fill="FFFFFF"/>
         <w:spacing w:before="180" w:beforeAutospacing="0" w:after="180" w:afterAutospacing="0"/>
         <w:rPr>
@@ -15136,8 +15077,4009 @@
           <w:rFonts w:ascii="Helvetica Neue" w:hAnsi="Helvetica Neue"/>
           <w:color w:val="2D3B45"/>
         </w:rPr>
-        <w:t>(3) [15 points] Chapter 1, Problem 1.1</w:t>
-      </w:r>
+        <w:t>[15 points] Chapter 1, Problem 1.1</w:t>
+      </w:r>
+    </w:p>
+    <w:p>
+      <w:pPr>
+        <w:pStyle w:val="NormalWeb"/>
+        <w:numPr>
+          <w:ilvl w:val="0"/>
+          <w:numId w:val="9"/>
+        </w:numPr>
+        <w:shd w:val="clear" w:color="auto" w:fill="FFFFFF"/>
+        <w:spacing w:before="180" w:beforeAutospacing="0" w:after="180" w:afterAutospacing="0"/>
+        <w:rPr>
+          <w:rFonts w:ascii="Helvetica Neue" w:hAnsi="Helvetica Neue"/>
+          <w:color w:val="000000" w:themeColor="text1"/>
+        </w:rPr>
+      </w:pPr>
+      <m:oMath>
+        <m:f>
+          <m:fPr>
+            <m:ctrlPr>
+              <w:rPr>
+                <w:rFonts w:ascii="Cambria Math" w:hAnsi="Cambria Math"/>
+                <w:i/>
+                <w:color w:val="000000" w:themeColor="text1"/>
+              </w:rPr>
+            </m:ctrlPr>
+          </m:fPr>
+          <m:num>
+            <m:r>
+              <w:rPr>
+                <w:rFonts w:ascii="Cambria Math" w:hAnsi="Cambria Math"/>
+                <w:color w:val="000000" w:themeColor="text1"/>
+              </w:rPr>
+              <m:t>1</m:t>
+            </m:r>
+          </m:num>
+          <m:den>
+            <m:r>
+              <w:rPr>
+                <w:rFonts w:ascii="Cambria Math" w:hAnsi="Cambria Math"/>
+                <w:color w:val="000000" w:themeColor="text1"/>
+              </w:rPr>
+              <m:t>2</m:t>
+            </m:r>
+          </m:den>
+        </m:f>
+        <m:sSub>
+          <m:sSubPr>
+            <m:ctrlPr>
+              <w:rPr>
+                <w:rFonts w:ascii="Cambria Math" w:hAnsi="Cambria Math"/>
+                <w:i/>
+                <w:color w:val="000000" w:themeColor="text1"/>
+              </w:rPr>
+            </m:ctrlPr>
+          </m:sSubPr>
+          <m:e>
+            <m:r>
+              <w:rPr>
+                <w:rFonts w:ascii="Cambria Math" w:hAnsi="Cambria Math"/>
+                <w:color w:val="000000" w:themeColor="text1"/>
+              </w:rPr>
+              <m:t>x</m:t>
+            </m:r>
+          </m:e>
+          <m:sub>
+            <m:r>
+              <w:rPr>
+                <w:rFonts w:ascii="Cambria Math" w:hAnsi="Cambria Math"/>
+                <w:color w:val="000000" w:themeColor="text1"/>
+              </w:rPr>
+              <m:t>1</m:t>
+            </m:r>
+          </m:sub>
+        </m:sSub>
+        <m:sSub>
+          <m:sSubPr>
+            <m:ctrlPr>
+              <w:rPr>
+                <w:rFonts w:ascii="Cambria Math" w:hAnsi="Cambria Math"/>
+                <w:i/>
+                <w:color w:val="000000" w:themeColor="text1"/>
+              </w:rPr>
+            </m:ctrlPr>
+          </m:sSubPr>
+          <m:e>
+            <m:r>
+              <w:rPr>
+                <w:rFonts w:ascii="Cambria Math" w:hAnsi="Cambria Math"/>
+                <w:color w:val="000000" w:themeColor="text1"/>
+              </w:rPr>
+              <m:t>x</m:t>
+            </m:r>
+          </m:e>
+          <m:sub>
+            <m:r>
+              <w:rPr>
+                <w:rFonts w:ascii="Cambria Math" w:hAnsi="Cambria Math"/>
+                <w:color w:val="000000" w:themeColor="text1"/>
+              </w:rPr>
+              <m:t>2</m:t>
+            </m:r>
+          </m:sub>
+        </m:sSub>
+        <m:r>
+          <w:rPr>
+            <w:rFonts w:ascii="Cambria Math" w:hAnsi="Cambria Math"/>
+            <w:color w:val="000000" w:themeColor="text1"/>
+          </w:rPr>
+          <m:t>+</m:t>
+        </m:r>
+        <m:f>
+          <m:fPr>
+            <m:ctrlPr>
+              <w:rPr>
+                <w:rFonts w:ascii="Cambria Math" w:hAnsi="Cambria Math"/>
+                <w:i/>
+                <w:color w:val="000000" w:themeColor="text1"/>
+              </w:rPr>
+            </m:ctrlPr>
+          </m:fPr>
+          <m:num>
+            <m:r>
+              <w:rPr>
+                <w:rFonts w:ascii="Cambria Math" w:hAnsi="Cambria Math"/>
+                <w:color w:val="000000" w:themeColor="text1"/>
+              </w:rPr>
+              <m:t>1</m:t>
+            </m:r>
+          </m:num>
+          <m:den>
+            <m:r>
+              <w:rPr>
+                <w:rFonts w:ascii="Cambria Math" w:hAnsi="Cambria Math"/>
+                <w:color w:val="000000" w:themeColor="text1"/>
+              </w:rPr>
+              <m:t>2</m:t>
+            </m:r>
+          </m:den>
+        </m:f>
+        <m:sSub>
+          <m:sSubPr>
+            <m:ctrlPr>
+              <w:rPr>
+                <w:rFonts w:ascii="Cambria Math" w:hAnsi="Cambria Math"/>
+                <w:i/>
+                <w:color w:val="000000" w:themeColor="text1"/>
+              </w:rPr>
+            </m:ctrlPr>
+          </m:sSubPr>
+          <m:e>
+            <m:r>
+              <w:rPr>
+                <w:rFonts w:ascii="Cambria Math" w:hAnsi="Cambria Math"/>
+                <w:color w:val="000000" w:themeColor="text1"/>
+              </w:rPr>
+              <m:t>x</m:t>
+            </m:r>
+          </m:e>
+          <m:sub>
+            <m:r>
+              <w:rPr>
+                <w:rFonts w:ascii="Cambria Math" w:hAnsi="Cambria Math"/>
+                <w:color w:val="000000" w:themeColor="text1"/>
+              </w:rPr>
+              <m:t>2</m:t>
+            </m:r>
+          </m:sub>
+        </m:sSub>
+        <m:r>
+          <w:rPr>
+            <w:rFonts w:ascii="Cambria Math" w:hAnsi="Cambria Math"/>
+            <w:color w:val="000000" w:themeColor="text1"/>
+          </w:rPr>
+          <m:t>+</m:t>
+        </m:r>
+        <m:f>
+          <m:fPr>
+            <m:ctrlPr>
+              <w:rPr>
+                <w:rFonts w:ascii="Cambria Math" w:hAnsi="Cambria Math"/>
+                <w:i/>
+                <w:color w:val="000000" w:themeColor="text1"/>
+              </w:rPr>
+            </m:ctrlPr>
+          </m:fPr>
+          <m:num>
+            <m:r>
+              <w:rPr>
+                <w:rFonts w:ascii="Cambria Math" w:hAnsi="Cambria Math"/>
+                <w:color w:val="000000" w:themeColor="text1"/>
+              </w:rPr>
+              <m:t>1</m:t>
+            </m:r>
+          </m:num>
+          <m:den>
+            <m:r>
+              <w:rPr>
+                <w:rFonts w:ascii="Cambria Math" w:hAnsi="Cambria Math"/>
+                <w:color w:val="000000" w:themeColor="text1"/>
+              </w:rPr>
+              <m:t>2</m:t>
+            </m:r>
+          </m:den>
+        </m:f>
+        <m:sSub>
+          <m:sSubPr>
+            <m:ctrlPr>
+              <w:rPr>
+                <w:rFonts w:ascii="Cambria Math" w:hAnsi="Cambria Math"/>
+                <w:i/>
+                <w:color w:val="000000" w:themeColor="text1"/>
+              </w:rPr>
+            </m:ctrlPr>
+          </m:sSubPr>
+          <m:e>
+            <m:r>
+              <w:rPr>
+                <w:rFonts w:ascii="Cambria Math" w:hAnsi="Cambria Math"/>
+                <w:color w:val="000000" w:themeColor="text1"/>
+              </w:rPr>
+              <m:t>x</m:t>
+            </m:r>
+          </m:e>
+          <m:sub>
+            <m:r>
+              <w:rPr>
+                <w:rFonts w:ascii="Cambria Math" w:hAnsi="Cambria Math"/>
+                <w:color w:val="000000" w:themeColor="text1"/>
+              </w:rPr>
+              <m:t>1</m:t>
+            </m:r>
+          </m:sub>
+        </m:sSub>
+        <m:r>
+          <w:rPr>
+            <w:rFonts w:ascii="Cambria Math" w:hAnsi="Cambria Math"/>
+            <w:color w:val="000000" w:themeColor="text1"/>
+          </w:rPr>
+          <m:t>-</m:t>
+        </m:r>
+        <m:f>
+          <m:fPr>
+            <m:ctrlPr>
+              <w:rPr>
+                <w:rFonts w:ascii="Cambria Math" w:hAnsi="Cambria Math"/>
+                <w:i/>
+                <w:color w:val="000000" w:themeColor="text1"/>
+              </w:rPr>
+            </m:ctrlPr>
+          </m:fPr>
+          <m:num>
+            <m:r>
+              <w:rPr>
+                <w:rFonts w:ascii="Cambria Math" w:hAnsi="Cambria Math"/>
+                <w:color w:val="000000" w:themeColor="text1"/>
+              </w:rPr>
+              <m:t>1</m:t>
+            </m:r>
+          </m:num>
+          <m:den>
+            <m:r>
+              <w:rPr>
+                <w:rFonts w:ascii="Cambria Math" w:hAnsi="Cambria Math"/>
+                <w:color w:val="000000" w:themeColor="text1"/>
+              </w:rPr>
+              <m:t>2</m:t>
+            </m:r>
+          </m:den>
+        </m:f>
+      </m:oMath>
+    </w:p>
+    <w:p>
+      <w:pPr>
+        <w:pStyle w:val="NormalWeb"/>
+        <w:numPr>
+          <w:ilvl w:val="0"/>
+          <w:numId w:val="9"/>
+        </w:numPr>
+        <w:shd w:val="clear" w:color="auto" w:fill="FFFFFF"/>
+        <w:spacing w:before="180" w:beforeAutospacing="0" w:after="180" w:afterAutospacing="0"/>
+        <w:rPr>
+          <w:rFonts w:ascii="Helvetica Neue" w:hAnsi="Helvetica Neue"/>
+          <w:color w:val="000000" w:themeColor="text1"/>
+        </w:rPr>
+      </w:pPr>
+      <m:oMath>
+        <m:r>
+          <w:rPr>
+            <w:rFonts w:ascii="Cambria Math" w:hAnsi="Cambria Math"/>
+            <w:color w:val="000000" w:themeColor="text1"/>
+          </w:rPr>
+          <m:t>mi</m:t>
+        </m:r>
+        <m:sSub>
+          <m:sSubPr>
+            <m:ctrlPr>
+              <w:rPr>
+                <w:rFonts w:ascii="Cambria Math" w:hAnsi="Cambria Math"/>
+                <w:i/>
+                <w:color w:val="000000" w:themeColor="text1"/>
+              </w:rPr>
+            </m:ctrlPr>
+          </m:sSubPr>
+          <m:e>
+            <m:r>
+              <w:rPr>
+                <w:rFonts w:ascii="Cambria Math" w:hAnsi="Cambria Math"/>
+                <w:color w:val="000000" w:themeColor="text1"/>
+              </w:rPr>
+              <m:t>n</m:t>
+            </m:r>
+          </m:e>
+          <m:sub>
+            <m:r>
+              <w:rPr>
+                <w:rFonts w:ascii="Cambria Math" w:hAnsi="Cambria Math"/>
+                <w:color w:val="000000" w:themeColor="text1"/>
+              </w:rPr>
+              <m:t>3</m:t>
+            </m:r>
+          </m:sub>
+        </m:sSub>
+        <m:r>
+          <w:rPr>
+            <w:rFonts w:ascii="Cambria Math" w:hAnsi="Cambria Math"/>
+            <w:color w:val="000000" w:themeColor="text1"/>
+          </w:rPr>
+          <m:t>: -</m:t>
+        </m:r>
+        <m:f>
+          <m:fPr>
+            <m:ctrlPr>
+              <w:rPr>
+                <w:rFonts w:ascii="Cambria Math" w:hAnsi="Cambria Math"/>
+                <w:i/>
+                <w:color w:val="000000" w:themeColor="text1"/>
+              </w:rPr>
+            </m:ctrlPr>
+          </m:fPr>
+          <m:num>
+            <m:r>
+              <w:rPr>
+                <w:rFonts w:ascii="Cambria Math" w:hAnsi="Cambria Math"/>
+                <w:color w:val="000000" w:themeColor="text1"/>
+              </w:rPr>
+              <m:t>3</m:t>
+            </m:r>
+          </m:num>
+          <m:den>
+            <m:r>
+              <w:rPr>
+                <w:rFonts w:ascii="Cambria Math" w:hAnsi="Cambria Math"/>
+                <w:color w:val="000000" w:themeColor="text1"/>
+              </w:rPr>
+              <m:t>4</m:t>
+            </m:r>
+          </m:den>
+        </m:f>
+        <m:r>
+          <w:rPr>
+            <w:rFonts w:ascii="Cambria Math" w:hAnsi="Cambria Math"/>
+            <w:color w:val="000000" w:themeColor="text1"/>
+          </w:rPr>
+          <m:t>+</m:t>
+        </m:r>
+        <m:f>
+          <m:fPr>
+            <m:ctrlPr>
+              <w:rPr>
+                <w:rFonts w:ascii="Cambria Math" w:hAnsi="Cambria Math"/>
+                <w:i/>
+                <w:color w:val="000000" w:themeColor="text1"/>
+              </w:rPr>
+            </m:ctrlPr>
+          </m:fPr>
+          <m:num>
+            <m:r>
+              <w:rPr>
+                <w:rFonts w:ascii="Cambria Math" w:hAnsi="Cambria Math"/>
+                <w:color w:val="000000" w:themeColor="text1"/>
+              </w:rPr>
+              <m:t>1</m:t>
+            </m:r>
+          </m:num>
+          <m:den>
+            <m:r>
+              <w:rPr>
+                <w:rFonts w:ascii="Cambria Math" w:hAnsi="Cambria Math"/>
+                <w:color w:val="000000" w:themeColor="text1"/>
+              </w:rPr>
+              <m:t>4</m:t>
+            </m:r>
+          </m:den>
+        </m:f>
+        <m:sSub>
+          <m:sSubPr>
+            <m:ctrlPr>
+              <w:rPr>
+                <w:rFonts w:ascii="Cambria Math" w:hAnsi="Cambria Math"/>
+                <w:i/>
+                <w:color w:val="000000" w:themeColor="text1"/>
+              </w:rPr>
+            </m:ctrlPr>
+          </m:sSubPr>
+          <m:e>
+            <m:r>
+              <w:rPr>
+                <w:rFonts w:ascii="Cambria Math" w:hAnsi="Cambria Math"/>
+                <w:color w:val="000000" w:themeColor="text1"/>
+              </w:rPr>
+              <m:t>x</m:t>
+            </m:r>
+          </m:e>
+          <m:sub>
+            <m:r>
+              <w:rPr>
+                <w:rFonts w:ascii="Cambria Math" w:hAnsi="Cambria Math"/>
+                <w:color w:val="000000" w:themeColor="text1"/>
+              </w:rPr>
+              <m:t>1</m:t>
+            </m:r>
+          </m:sub>
+        </m:sSub>
+        <m:sSub>
+          <m:sSubPr>
+            <m:ctrlPr>
+              <w:rPr>
+                <w:rFonts w:ascii="Cambria Math" w:hAnsi="Cambria Math"/>
+                <w:i/>
+                <w:color w:val="000000" w:themeColor="text1"/>
+              </w:rPr>
+            </m:ctrlPr>
+          </m:sSubPr>
+          <m:e>
+            <m:r>
+              <w:rPr>
+                <w:rFonts w:ascii="Cambria Math" w:hAnsi="Cambria Math"/>
+                <w:color w:val="000000" w:themeColor="text1"/>
+              </w:rPr>
+              <m:t>x</m:t>
+            </m:r>
+          </m:e>
+          <m:sub>
+            <m:r>
+              <w:rPr>
+                <w:rFonts w:ascii="Cambria Math" w:hAnsi="Cambria Math"/>
+                <w:color w:val="000000" w:themeColor="text1"/>
+              </w:rPr>
+              <m:t>2</m:t>
+            </m:r>
+          </m:sub>
+        </m:sSub>
+        <m:sSub>
+          <m:sSubPr>
+            <m:ctrlPr>
+              <w:rPr>
+                <w:rFonts w:ascii="Cambria Math" w:hAnsi="Cambria Math"/>
+                <w:i/>
+                <w:color w:val="000000" w:themeColor="text1"/>
+              </w:rPr>
+            </m:ctrlPr>
+          </m:sSubPr>
+          <m:e>
+            <m:r>
+              <w:rPr>
+                <w:rFonts w:ascii="Cambria Math" w:hAnsi="Cambria Math"/>
+                <w:color w:val="000000" w:themeColor="text1"/>
+              </w:rPr>
+              <m:t>x</m:t>
+            </m:r>
+          </m:e>
+          <m:sub>
+            <m:r>
+              <w:rPr>
+                <w:rFonts w:ascii="Cambria Math" w:hAnsi="Cambria Math"/>
+                <w:color w:val="000000" w:themeColor="text1"/>
+              </w:rPr>
+              <m:t>3</m:t>
+            </m:r>
+          </m:sub>
+        </m:sSub>
+        <m:r>
+          <w:rPr>
+            <w:rFonts w:ascii="Cambria Math" w:hAnsi="Cambria Math"/>
+            <w:color w:val="000000" w:themeColor="text1"/>
+          </w:rPr>
+          <m:t>+</m:t>
+        </m:r>
+        <m:f>
+          <m:fPr>
+            <m:ctrlPr>
+              <w:rPr>
+                <w:rFonts w:ascii="Cambria Math" w:hAnsi="Cambria Math"/>
+                <w:i/>
+                <w:color w:val="000000" w:themeColor="text1"/>
+              </w:rPr>
+            </m:ctrlPr>
+          </m:fPr>
+          <m:num>
+            <m:r>
+              <w:rPr>
+                <w:rFonts w:ascii="Cambria Math" w:hAnsi="Cambria Math"/>
+                <w:color w:val="000000" w:themeColor="text1"/>
+              </w:rPr>
+              <m:t>1</m:t>
+            </m:r>
+          </m:num>
+          <m:den>
+            <m:r>
+              <w:rPr>
+                <w:rFonts w:ascii="Cambria Math" w:hAnsi="Cambria Math"/>
+                <w:color w:val="000000" w:themeColor="text1"/>
+              </w:rPr>
+              <m:t>4</m:t>
+            </m:r>
+          </m:den>
+        </m:f>
+        <m:sSub>
+          <m:sSubPr>
+            <m:ctrlPr>
+              <w:rPr>
+                <w:rFonts w:ascii="Cambria Math" w:hAnsi="Cambria Math"/>
+                <w:i/>
+                <w:color w:val="000000" w:themeColor="text1"/>
+              </w:rPr>
+            </m:ctrlPr>
+          </m:sSubPr>
+          <m:e>
+            <m:r>
+              <w:rPr>
+                <w:rFonts w:ascii="Cambria Math" w:hAnsi="Cambria Math"/>
+                <w:color w:val="000000" w:themeColor="text1"/>
+              </w:rPr>
+              <m:t>x</m:t>
+            </m:r>
+          </m:e>
+          <m:sub>
+            <m:r>
+              <w:rPr>
+                <w:rFonts w:ascii="Cambria Math" w:hAnsi="Cambria Math"/>
+                <w:color w:val="000000" w:themeColor="text1"/>
+              </w:rPr>
+              <m:t>1</m:t>
+            </m:r>
+          </m:sub>
+        </m:sSub>
+        <m:sSub>
+          <m:sSubPr>
+            <m:ctrlPr>
+              <w:rPr>
+                <w:rFonts w:ascii="Cambria Math" w:hAnsi="Cambria Math"/>
+                <w:i/>
+                <w:color w:val="000000" w:themeColor="text1"/>
+              </w:rPr>
+            </m:ctrlPr>
+          </m:sSubPr>
+          <m:e>
+            <m:r>
+              <w:rPr>
+                <w:rFonts w:ascii="Cambria Math" w:hAnsi="Cambria Math"/>
+                <w:color w:val="000000" w:themeColor="text1"/>
+              </w:rPr>
+              <m:t>x</m:t>
+            </m:r>
+          </m:e>
+          <m:sub>
+            <m:r>
+              <w:rPr>
+                <w:rFonts w:ascii="Cambria Math" w:hAnsi="Cambria Math"/>
+                <w:color w:val="000000" w:themeColor="text1"/>
+              </w:rPr>
+              <m:t>2</m:t>
+            </m:r>
+          </m:sub>
+        </m:sSub>
+        <m:r>
+          <w:rPr>
+            <w:rFonts w:ascii="Cambria Math" w:hAnsi="Cambria Math"/>
+            <w:color w:val="000000" w:themeColor="text1"/>
+          </w:rPr>
+          <m:t>+</m:t>
+        </m:r>
+        <m:f>
+          <m:fPr>
+            <m:ctrlPr>
+              <w:rPr>
+                <w:rFonts w:ascii="Cambria Math" w:hAnsi="Cambria Math"/>
+                <w:i/>
+                <w:color w:val="000000" w:themeColor="text1"/>
+              </w:rPr>
+            </m:ctrlPr>
+          </m:fPr>
+          <m:num>
+            <m:r>
+              <w:rPr>
+                <w:rFonts w:ascii="Cambria Math" w:hAnsi="Cambria Math"/>
+                <w:color w:val="000000" w:themeColor="text1"/>
+              </w:rPr>
+              <m:t>1</m:t>
+            </m:r>
+          </m:num>
+          <m:den>
+            <m:r>
+              <w:rPr>
+                <w:rFonts w:ascii="Cambria Math" w:hAnsi="Cambria Math"/>
+                <w:color w:val="000000" w:themeColor="text1"/>
+              </w:rPr>
+              <m:t>4</m:t>
+            </m:r>
+          </m:den>
+        </m:f>
+        <m:sSub>
+          <m:sSubPr>
+            <m:ctrlPr>
+              <w:rPr>
+                <w:rFonts w:ascii="Cambria Math" w:hAnsi="Cambria Math"/>
+                <w:i/>
+                <w:color w:val="000000" w:themeColor="text1"/>
+              </w:rPr>
+            </m:ctrlPr>
+          </m:sSubPr>
+          <m:e>
+            <m:r>
+              <w:rPr>
+                <w:rFonts w:ascii="Cambria Math" w:hAnsi="Cambria Math"/>
+                <w:color w:val="000000" w:themeColor="text1"/>
+              </w:rPr>
+              <m:t>x</m:t>
+            </m:r>
+          </m:e>
+          <m:sub>
+            <m:r>
+              <w:rPr>
+                <w:rFonts w:ascii="Cambria Math" w:hAnsi="Cambria Math"/>
+                <w:color w:val="000000" w:themeColor="text1"/>
+              </w:rPr>
+              <m:t>2</m:t>
+            </m:r>
+          </m:sub>
+        </m:sSub>
+        <m:sSub>
+          <m:sSubPr>
+            <m:ctrlPr>
+              <w:rPr>
+                <w:rFonts w:ascii="Cambria Math" w:hAnsi="Cambria Math"/>
+                <w:i/>
+                <w:color w:val="000000" w:themeColor="text1"/>
+              </w:rPr>
+            </m:ctrlPr>
+          </m:sSubPr>
+          <m:e>
+            <m:r>
+              <w:rPr>
+                <w:rFonts w:ascii="Cambria Math" w:hAnsi="Cambria Math"/>
+                <w:color w:val="000000" w:themeColor="text1"/>
+              </w:rPr>
+              <m:t>x</m:t>
+            </m:r>
+          </m:e>
+          <m:sub>
+            <m:r>
+              <w:rPr>
+                <w:rFonts w:ascii="Cambria Math" w:hAnsi="Cambria Math"/>
+                <w:color w:val="000000" w:themeColor="text1"/>
+              </w:rPr>
+              <m:t>3</m:t>
+            </m:r>
+          </m:sub>
+        </m:sSub>
+        <m:r>
+          <w:rPr>
+            <w:rFonts w:ascii="Cambria Math" w:hAnsi="Cambria Math"/>
+            <w:color w:val="000000" w:themeColor="text1"/>
+          </w:rPr>
+          <m:t>+</m:t>
+        </m:r>
+        <m:f>
+          <m:fPr>
+            <m:ctrlPr>
+              <w:rPr>
+                <w:rFonts w:ascii="Cambria Math" w:hAnsi="Cambria Math"/>
+                <w:i/>
+                <w:color w:val="000000" w:themeColor="text1"/>
+              </w:rPr>
+            </m:ctrlPr>
+          </m:fPr>
+          <m:num>
+            <m:r>
+              <w:rPr>
+                <w:rFonts w:ascii="Cambria Math" w:hAnsi="Cambria Math"/>
+                <w:color w:val="000000" w:themeColor="text1"/>
+              </w:rPr>
+              <m:t>1</m:t>
+            </m:r>
+          </m:num>
+          <m:den>
+            <m:r>
+              <w:rPr>
+                <w:rFonts w:ascii="Cambria Math" w:hAnsi="Cambria Math"/>
+                <w:color w:val="000000" w:themeColor="text1"/>
+              </w:rPr>
+              <m:t>4</m:t>
+            </m:r>
+          </m:den>
+        </m:f>
+        <m:sSub>
+          <m:sSubPr>
+            <m:ctrlPr>
+              <w:rPr>
+                <w:rFonts w:ascii="Cambria Math" w:hAnsi="Cambria Math"/>
+                <w:i/>
+                <w:color w:val="000000" w:themeColor="text1"/>
+              </w:rPr>
+            </m:ctrlPr>
+          </m:sSubPr>
+          <m:e>
+            <m:r>
+              <w:rPr>
+                <w:rFonts w:ascii="Cambria Math" w:hAnsi="Cambria Math"/>
+                <w:color w:val="000000" w:themeColor="text1"/>
+              </w:rPr>
+              <m:t>x</m:t>
+            </m:r>
+          </m:e>
+          <m:sub>
+            <m:r>
+              <w:rPr>
+                <w:rFonts w:ascii="Cambria Math" w:hAnsi="Cambria Math"/>
+                <w:color w:val="000000" w:themeColor="text1"/>
+              </w:rPr>
+              <m:t>1</m:t>
+            </m:r>
+          </m:sub>
+        </m:sSub>
+        <m:sSub>
+          <m:sSubPr>
+            <m:ctrlPr>
+              <w:rPr>
+                <w:rFonts w:ascii="Cambria Math" w:hAnsi="Cambria Math"/>
+                <w:i/>
+                <w:color w:val="000000" w:themeColor="text1"/>
+              </w:rPr>
+            </m:ctrlPr>
+          </m:sSubPr>
+          <m:e>
+            <m:r>
+              <w:rPr>
+                <w:rFonts w:ascii="Cambria Math" w:hAnsi="Cambria Math"/>
+                <w:color w:val="000000" w:themeColor="text1"/>
+              </w:rPr>
+              <m:t>x</m:t>
+            </m:r>
+          </m:e>
+          <m:sub>
+            <m:r>
+              <w:rPr>
+                <w:rFonts w:ascii="Cambria Math" w:hAnsi="Cambria Math"/>
+                <w:color w:val="000000" w:themeColor="text1"/>
+              </w:rPr>
+              <m:t>3</m:t>
+            </m:r>
+          </m:sub>
+        </m:sSub>
+        <m:r>
+          <w:rPr>
+            <w:rFonts w:ascii="Cambria Math" w:hAnsi="Cambria Math"/>
+            <w:color w:val="000000" w:themeColor="text1"/>
+          </w:rPr>
+          <m:t>+</m:t>
+        </m:r>
+        <m:f>
+          <m:fPr>
+            <m:ctrlPr>
+              <w:rPr>
+                <w:rFonts w:ascii="Cambria Math" w:hAnsi="Cambria Math"/>
+                <w:i/>
+                <w:color w:val="000000" w:themeColor="text1"/>
+              </w:rPr>
+            </m:ctrlPr>
+          </m:fPr>
+          <m:num>
+            <m:r>
+              <w:rPr>
+                <w:rFonts w:ascii="Cambria Math" w:hAnsi="Cambria Math"/>
+                <w:color w:val="000000" w:themeColor="text1"/>
+              </w:rPr>
+              <m:t>1</m:t>
+            </m:r>
+          </m:num>
+          <m:den>
+            <m:r>
+              <w:rPr>
+                <w:rFonts w:ascii="Cambria Math" w:hAnsi="Cambria Math"/>
+                <w:color w:val="000000" w:themeColor="text1"/>
+              </w:rPr>
+              <m:t>4</m:t>
+            </m:r>
+          </m:den>
+        </m:f>
+        <m:sSub>
+          <m:sSubPr>
+            <m:ctrlPr>
+              <w:rPr>
+                <w:rFonts w:ascii="Cambria Math" w:hAnsi="Cambria Math"/>
+                <w:i/>
+                <w:color w:val="000000" w:themeColor="text1"/>
+              </w:rPr>
+            </m:ctrlPr>
+          </m:sSubPr>
+          <m:e>
+            <m:r>
+              <w:rPr>
+                <w:rFonts w:ascii="Cambria Math" w:hAnsi="Cambria Math"/>
+                <w:color w:val="000000" w:themeColor="text1"/>
+              </w:rPr>
+              <m:t>x</m:t>
+            </m:r>
+          </m:e>
+          <m:sub>
+            <m:r>
+              <w:rPr>
+                <w:rFonts w:ascii="Cambria Math" w:hAnsi="Cambria Math"/>
+                <w:color w:val="000000" w:themeColor="text1"/>
+              </w:rPr>
+              <m:t>1</m:t>
+            </m:r>
+          </m:sub>
+        </m:sSub>
+        <m:r>
+          <w:rPr>
+            <w:rFonts w:ascii="Cambria Math" w:hAnsi="Cambria Math"/>
+            <w:color w:val="000000" w:themeColor="text1"/>
+          </w:rPr>
+          <m:t>+</m:t>
+        </m:r>
+        <m:f>
+          <m:fPr>
+            <m:ctrlPr>
+              <w:rPr>
+                <w:rFonts w:ascii="Cambria Math" w:hAnsi="Cambria Math"/>
+                <w:i/>
+                <w:color w:val="000000" w:themeColor="text1"/>
+              </w:rPr>
+            </m:ctrlPr>
+          </m:fPr>
+          <m:num>
+            <m:r>
+              <w:rPr>
+                <w:rFonts w:ascii="Cambria Math" w:hAnsi="Cambria Math"/>
+                <w:color w:val="000000" w:themeColor="text1"/>
+              </w:rPr>
+              <m:t>1</m:t>
+            </m:r>
+          </m:num>
+          <m:den>
+            <m:r>
+              <w:rPr>
+                <w:rFonts w:ascii="Cambria Math" w:hAnsi="Cambria Math"/>
+                <w:color w:val="000000" w:themeColor="text1"/>
+              </w:rPr>
+              <m:t>4</m:t>
+            </m:r>
+          </m:den>
+        </m:f>
+        <m:sSub>
+          <m:sSubPr>
+            <m:ctrlPr>
+              <w:rPr>
+                <w:rFonts w:ascii="Cambria Math" w:hAnsi="Cambria Math"/>
+                <w:i/>
+                <w:color w:val="000000" w:themeColor="text1"/>
+              </w:rPr>
+            </m:ctrlPr>
+          </m:sSubPr>
+          <m:e>
+            <m:r>
+              <w:rPr>
+                <w:rFonts w:ascii="Cambria Math" w:hAnsi="Cambria Math"/>
+                <w:color w:val="000000" w:themeColor="text1"/>
+              </w:rPr>
+              <m:t>x</m:t>
+            </m:r>
+          </m:e>
+          <m:sub>
+            <m:r>
+              <w:rPr>
+                <w:rFonts w:ascii="Cambria Math" w:hAnsi="Cambria Math"/>
+                <w:color w:val="000000" w:themeColor="text1"/>
+              </w:rPr>
+              <m:t>2</m:t>
+            </m:r>
+          </m:sub>
+        </m:sSub>
+        <m:r>
+          <w:rPr>
+            <w:rFonts w:ascii="Cambria Math" w:hAnsi="Cambria Math"/>
+            <w:color w:val="000000" w:themeColor="text1"/>
+          </w:rPr>
+          <m:t>+</m:t>
+        </m:r>
+        <m:f>
+          <m:fPr>
+            <m:ctrlPr>
+              <w:rPr>
+                <w:rFonts w:ascii="Cambria Math" w:hAnsi="Cambria Math"/>
+                <w:i/>
+                <w:color w:val="000000" w:themeColor="text1"/>
+              </w:rPr>
+            </m:ctrlPr>
+          </m:fPr>
+          <m:num>
+            <m:r>
+              <w:rPr>
+                <w:rFonts w:ascii="Cambria Math" w:hAnsi="Cambria Math"/>
+                <w:color w:val="000000" w:themeColor="text1"/>
+              </w:rPr>
+              <m:t>1</m:t>
+            </m:r>
+          </m:num>
+          <m:den>
+            <m:r>
+              <w:rPr>
+                <w:rFonts w:ascii="Cambria Math" w:hAnsi="Cambria Math"/>
+                <w:color w:val="000000" w:themeColor="text1"/>
+              </w:rPr>
+              <m:t>4</m:t>
+            </m:r>
+          </m:den>
+        </m:f>
+        <m:sSub>
+          <m:sSubPr>
+            <m:ctrlPr>
+              <w:rPr>
+                <w:rFonts w:ascii="Cambria Math" w:hAnsi="Cambria Math"/>
+                <w:i/>
+                <w:color w:val="000000" w:themeColor="text1"/>
+              </w:rPr>
+            </m:ctrlPr>
+          </m:sSubPr>
+          <m:e>
+            <m:r>
+              <w:rPr>
+                <w:rFonts w:ascii="Cambria Math" w:hAnsi="Cambria Math"/>
+                <w:color w:val="000000" w:themeColor="text1"/>
+              </w:rPr>
+              <m:t>x</m:t>
+            </m:r>
+          </m:e>
+          <m:sub>
+            <m:r>
+              <w:rPr>
+                <w:rFonts w:ascii="Cambria Math" w:hAnsi="Cambria Math"/>
+                <w:color w:val="000000" w:themeColor="text1"/>
+              </w:rPr>
+              <m:t>3</m:t>
+            </m:r>
+          </m:sub>
+        </m:sSub>
+      </m:oMath>
+    </w:p>
+    <w:p>
+      <w:pPr>
+        <w:pStyle w:val="NormalWeb"/>
+        <w:shd w:val="clear" w:color="auto" w:fill="FFFFFF"/>
+        <w:spacing w:before="180" w:beforeAutospacing="0" w:after="180" w:afterAutospacing="0"/>
+        <w:ind w:left="1080"/>
+        <w:rPr>
+          <w:rFonts w:ascii="Helvetica Neue" w:hAnsi="Helvetica Neue"/>
+          <w:color w:val="000000" w:themeColor="text1"/>
+        </w:rPr>
+      </w:pPr>
+      <m:oMath>
+        <m:r>
+          <w:rPr>
+            <w:rFonts w:ascii="Cambria Math" w:hAnsi="Cambria Math"/>
+            <w:color w:val="000000" w:themeColor="text1"/>
+          </w:rPr>
+          <m:t>ma</m:t>
+        </m:r>
+        <m:sSub>
+          <m:sSubPr>
+            <m:ctrlPr>
+              <w:rPr>
+                <w:rFonts w:ascii="Cambria Math" w:hAnsi="Cambria Math"/>
+                <w:i/>
+                <w:color w:val="000000" w:themeColor="text1"/>
+              </w:rPr>
+            </m:ctrlPr>
+          </m:sSubPr>
+          <m:e>
+            <m:r>
+              <w:rPr>
+                <w:rFonts w:ascii="Cambria Math" w:hAnsi="Cambria Math"/>
+                <w:color w:val="000000" w:themeColor="text1"/>
+              </w:rPr>
+              <m:t>x</m:t>
+            </m:r>
+          </m:e>
+          <m:sub>
+            <m:r>
+              <w:rPr>
+                <w:rFonts w:ascii="Cambria Math" w:hAnsi="Cambria Math"/>
+                <w:color w:val="000000" w:themeColor="text1"/>
+              </w:rPr>
+              <m:t>3</m:t>
+            </m:r>
+          </m:sub>
+        </m:sSub>
+        <m:r>
+          <w:rPr>
+            <w:rFonts w:ascii="Cambria Math" w:hAnsi="Cambria Math"/>
+            <w:color w:val="000000" w:themeColor="text1"/>
+          </w:rPr>
+          <m:t>:</m:t>
+        </m:r>
+      </m:oMath>
+      <w:r>
+        <w:rPr>
+          <w:rFonts w:ascii="Helvetica Neue" w:hAnsi="Helvetica Neue"/>
+          <w:color w:val="000000" w:themeColor="text1"/>
+        </w:rPr>
+        <w:t xml:space="preserve"> </w:t>
+      </w:r>
+      <w:r>
+        <w:rPr>
+          <w:rFonts w:ascii="Helvetica Neue" w:hAnsi="Helvetica Neue"/>
+          <w:color w:val="000000" w:themeColor="text1"/>
+        </w:rPr>
+        <w:t xml:space="preserve"> </w:t>
+      </w:r>
+      <m:oMath>
+        <m:r>
+          <w:rPr>
+            <w:rFonts w:ascii="Cambria Math" w:hAnsi="Cambria Math"/>
+            <w:color w:val="000000" w:themeColor="text1"/>
+          </w:rPr>
+          <m:t xml:space="preserve">   </m:t>
+        </m:r>
+        <m:f>
+          <m:fPr>
+            <m:ctrlPr>
+              <w:rPr>
+                <w:rFonts w:ascii="Cambria Math" w:hAnsi="Cambria Math"/>
+                <w:i/>
+                <w:color w:val="000000" w:themeColor="text1"/>
+              </w:rPr>
+            </m:ctrlPr>
+          </m:fPr>
+          <m:num>
+            <m:r>
+              <w:rPr>
+                <w:rFonts w:ascii="Cambria Math" w:hAnsi="Cambria Math"/>
+                <w:color w:val="000000" w:themeColor="text1"/>
+              </w:rPr>
+              <m:t>3</m:t>
+            </m:r>
+          </m:num>
+          <m:den>
+            <m:r>
+              <w:rPr>
+                <w:rFonts w:ascii="Cambria Math" w:hAnsi="Cambria Math"/>
+                <w:color w:val="000000" w:themeColor="text1"/>
+              </w:rPr>
+              <m:t>4</m:t>
+            </m:r>
+          </m:den>
+        </m:f>
+        <m:r>
+          <w:rPr>
+            <w:rFonts w:ascii="Cambria Math" w:hAnsi="Cambria Math"/>
+            <w:color w:val="000000" w:themeColor="text1"/>
+          </w:rPr>
+          <m:t>+</m:t>
+        </m:r>
+        <m:f>
+          <m:fPr>
+            <m:ctrlPr>
+              <w:rPr>
+                <w:rFonts w:ascii="Cambria Math" w:hAnsi="Cambria Math"/>
+                <w:i/>
+                <w:color w:val="000000" w:themeColor="text1"/>
+              </w:rPr>
+            </m:ctrlPr>
+          </m:fPr>
+          <m:num>
+            <m:r>
+              <w:rPr>
+                <w:rFonts w:ascii="Cambria Math" w:hAnsi="Cambria Math"/>
+                <w:color w:val="000000" w:themeColor="text1"/>
+              </w:rPr>
+              <m:t>1</m:t>
+            </m:r>
+          </m:num>
+          <m:den>
+            <m:r>
+              <w:rPr>
+                <w:rFonts w:ascii="Cambria Math" w:hAnsi="Cambria Math"/>
+                <w:color w:val="000000" w:themeColor="text1"/>
+              </w:rPr>
+              <m:t>4</m:t>
+            </m:r>
+          </m:den>
+        </m:f>
+        <m:sSub>
+          <m:sSubPr>
+            <m:ctrlPr>
+              <w:rPr>
+                <w:rFonts w:ascii="Cambria Math" w:hAnsi="Cambria Math"/>
+                <w:i/>
+                <w:color w:val="000000" w:themeColor="text1"/>
+              </w:rPr>
+            </m:ctrlPr>
+          </m:sSubPr>
+          <m:e>
+            <m:r>
+              <w:rPr>
+                <w:rFonts w:ascii="Cambria Math" w:hAnsi="Cambria Math"/>
+                <w:color w:val="000000" w:themeColor="text1"/>
+              </w:rPr>
+              <m:t>x</m:t>
+            </m:r>
+          </m:e>
+          <m:sub>
+            <m:r>
+              <w:rPr>
+                <w:rFonts w:ascii="Cambria Math" w:hAnsi="Cambria Math"/>
+                <w:color w:val="000000" w:themeColor="text1"/>
+              </w:rPr>
+              <m:t>1</m:t>
+            </m:r>
+          </m:sub>
+        </m:sSub>
+        <m:sSub>
+          <m:sSubPr>
+            <m:ctrlPr>
+              <w:rPr>
+                <w:rFonts w:ascii="Cambria Math" w:hAnsi="Cambria Math"/>
+                <w:i/>
+                <w:color w:val="000000" w:themeColor="text1"/>
+              </w:rPr>
+            </m:ctrlPr>
+          </m:sSubPr>
+          <m:e>
+            <m:r>
+              <w:rPr>
+                <w:rFonts w:ascii="Cambria Math" w:hAnsi="Cambria Math"/>
+                <w:color w:val="000000" w:themeColor="text1"/>
+              </w:rPr>
+              <m:t>x</m:t>
+            </m:r>
+          </m:e>
+          <m:sub>
+            <m:r>
+              <w:rPr>
+                <w:rFonts w:ascii="Cambria Math" w:hAnsi="Cambria Math"/>
+                <w:color w:val="000000" w:themeColor="text1"/>
+              </w:rPr>
+              <m:t>2</m:t>
+            </m:r>
+          </m:sub>
+        </m:sSub>
+        <m:sSub>
+          <m:sSubPr>
+            <m:ctrlPr>
+              <w:rPr>
+                <w:rFonts w:ascii="Cambria Math" w:hAnsi="Cambria Math"/>
+                <w:i/>
+                <w:color w:val="000000" w:themeColor="text1"/>
+              </w:rPr>
+            </m:ctrlPr>
+          </m:sSubPr>
+          <m:e>
+            <m:r>
+              <w:rPr>
+                <w:rFonts w:ascii="Cambria Math" w:hAnsi="Cambria Math"/>
+                <w:color w:val="000000" w:themeColor="text1"/>
+              </w:rPr>
+              <m:t>x</m:t>
+            </m:r>
+          </m:e>
+          <m:sub>
+            <m:r>
+              <w:rPr>
+                <w:rFonts w:ascii="Cambria Math" w:hAnsi="Cambria Math"/>
+                <w:color w:val="000000" w:themeColor="text1"/>
+              </w:rPr>
+              <m:t>3</m:t>
+            </m:r>
+          </m:sub>
+        </m:sSub>
+        <m:r>
+          <w:rPr>
+            <w:rFonts w:ascii="Cambria Math" w:hAnsi="Cambria Math"/>
+            <w:color w:val="000000" w:themeColor="text1"/>
+          </w:rPr>
+          <m:t>-</m:t>
+        </m:r>
+        <m:f>
+          <m:fPr>
+            <m:ctrlPr>
+              <w:rPr>
+                <w:rFonts w:ascii="Cambria Math" w:hAnsi="Cambria Math"/>
+                <w:i/>
+                <w:color w:val="000000" w:themeColor="text1"/>
+              </w:rPr>
+            </m:ctrlPr>
+          </m:fPr>
+          <m:num>
+            <m:r>
+              <w:rPr>
+                <w:rFonts w:ascii="Cambria Math" w:hAnsi="Cambria Math"/>
+                <w:color w:val="000000" w:themeColor="text1"/>
+              </w:rPr>
+              <m:t>1</m:t>
+            </m:r>
+          </m:num>
+          <m:den>
+            <m:r>
+              <w:rPr>
+                <w:rFonts w:ascii="Cambria Math" w:hAnsi="Cambria Math"/>
+                <w:color w:val="000000" w:themeColor="text1"/>
+              </w:rPr>
+              <m:t>4</m:t>
+            </m:r>
+          </m:den>
+        </m:f>
+        <m:sSub>
+          <m:sSubPr>
+            <m:ctrlPr>
+              <w:rPr>
+                <w:rFonts w:ascii="Cambria Math" w:hAnsi="Cambria Math"/>
+                <w:i/>
+                <w:color w:val="000000" w:themeColor="text1"/>
+              </w:rPr>
+            </m:ctrlPr>
+          </m:sSubPr>
+          <m:e>
+            <m:r>
+              <w:rPr>
+                <w:rFonts w:ascii="Cambria Math" w:hAnsi="Cambria Math"/>
+                <w:color w:val="000000" w:themeColor="text1"/>
+              </w:rPr>
+              <m:t>x</m:t>
+            </m:r>
+          </m:e>
+          <m:sub>
+            <m:r>
+              <w:rPr>
+                <w:rFonts w:ascii="Cambria Math" w:hAnsi="Cambria Math"/>
+                <w:color w:val="000000" w:themeColor="text1"/>
+              </w:rPr>
+              <m:t>1</m:t>
+            </m:r>
+          </m:sub>
+        </m:sSub>
+        <m:sSub>
+          <m:sSubPr>
+            <m:ctrlPr>
+              <w:rPr>
+                <w:rFonts w:ascii="Cambria Math" w:hAnsi="Cambria Math"/>
+                <w:i/>
+                <w:color w:val="000000" w:themeColor="text1"/>
+              </w:rPr>
+            </m:ctrlPr>
+          </m:sSubPr>
+          <m:e>
+            <m:r>
+              <w:rPr>
+                <w:rFonts w:ascii="Cambria Math" w:hAnsi="Cambria Math"/>
+                <w:color w:val="000000" w:themeColor="text1"/>
+              </w:rPr>
+              <m:t>x</m:t>
+            </m:r>
+          </m:e>
+          <m:sub>
+            <m:r>
+              <w:rPr>
+                <w:rFonts w:ascii="Cambria Math" w:hAnsi="Cambria Math"/>
+                <w:color w:val="000000" w:themeColor="text1"/>
+              </w:rPr>
+              <m:t>2</m:t>
+            </m:r>
+          </m:sub>
+        </m:sSub>
+        <m:r>
+          <w:rPr>
+            <w:rFonts w:ascii="Cambria Math" w:hAnsi="Cambria Math"/>
+            <w:color w:val="000000" w:themeColor="text1"/>
+          </w:rPr>
+          <m:t>-</m:t>
+        </m:r>
+        <m:f>
+          <m:fPr>
+            <m:ctrlPr>
+              <w:rPr>
+                <w:rFonts w:ascii="Cambria Math" w:hAnsi="Cambria Math"/>
+                <w:i/>
+                <w:color w:val="000000" w:themeColor="text1"/>
+              </w:rPr>
+            </m:ctrlPr>
+          </m:fPr>
+          <m:num>
+            <m:r>
+              <w:rPr>
+                <w:rFonts w:ascii="Cambria Math" w:hAnsi="Cambria Math"/>
+                <w:color w:val="000000" w:themeColor="text1"/>
+              </w:rPr>
+              <m:t>1</m:t>
+            </m:r>
+          </m:num>
+          <m:den>
+            <m:r>
+              <w:rPr>
+                <w:rFonts w:ascii="Cambria Math" w:hAnsi="Cambria Math"/>
+                <w:color w:val="000000" w:themeColor="text1"/>
+              </w:rPr>
+              <m:t>4</m:t>
+            </m:r>
+          </m:den>
+        </m:f>
+        <m:sSub>
+          <m:sSubPr>
+            <m:ctrlPr>
+              <w:rPr>
+                <w:rFonts w:ascii="Cambria Math" w:hAnsi="Cambria Math"/>
+                <w:i/>
+                <w:color w:val="000000" w:themeColor="text1"/>
+              </w:rPr>
+            </m:ctrlPr>
+          </m:sSubPr>
+          <m:e>
+            <m:r>
+              <w:rPr>
+                <w:rFonts w:ascii="Cambria Math" w:hAnsi="Cambria Math"/>
+                <w:color w:val="000000" w:themeColor="text1"/>
+              </w:rPr>
+              <m:t>x</m:t>
+            </m:r>
+          </m:e>
+          <m:sub>
+            <m:r>
+              <w:rPr>
+                <w:rFonts w:ascii="Cambria Math" w:hAnsi="Cambria Math"/>
+                <w:color w:val="000000" w:themeColor="text1"/>
+              </w:rPr>
+              <m:t>2</m:t>
+            </m:r>
+          </m:sub>
+        </m:sSub>
+        <m:sSub>
+          <m:sSubPr>
+            <m:ctrlPr>
+              <w:rPr>
+                <w:rFonts w:ascii="Cambria Math" w:hAnsi="Cambria Math"/>
+                <w:i/>
+                <w:color w:val="000000" w:themeColor="text1"/>
+              </w:rPr>
+            </m:ctrlPr>
+          </m:sSubPr>
+          <m:e>
+            <m:r>
+              <w:rPr>
+                <w:rFonts w:ascii="Cambria Math" w:hAnsi="Cambria Math"/>
+                <w:color w:val="000000" w:themeColor="text1"/>
+              </w:rPr>
+              <m:t>x</m:t>
+            </m:r>
+          </m:e>
+          <m:sub>
+            <m:r>
+              <w:rPr>
+                <w:rFonts w:ascii="Cambria Math" w:hAnsi="Cambria Math"/>
+                <w:color w:val="000000" w:themeColor="text1"/>
+              </w:rPr>
+              <m:t>3</m:t>
+            </m:r>
+          </m:sub>
+        </m:sSub>
+        <m:r>
+          <w:rPr>
+            <w:rFonts w:ascii="Cambria Math" w:hAnsi="Cambria Math"/>
+            <w:color w:val="000000" w:themeColor="text1"/>
+          </w:rPr>
+          <m:t>-</m:t>
+        </m:r>
+        <m:f>
+          <m:fPr>
+            <m:ctrlPr>
+              <w:rPr>
+                <w:rFonts w:ascii="Cambria Math" w:hAnsi="Cambria Math"/>
+                <w:i/>
+                <w:color w:val="000000" w:themeColor="text1"/>
+              </w:rPr>
+            </m:ctrlPr>
+          </m:fPr>
+          <m:num>
+            <m:r>
+              <w:rPr>
+                <w:rFonts w:ascii="Cambria Math" w:hAnsi="Cambria Math"/>
+                <w:color w:val="000000" w:themeColor="text1"/>
+              </w:rPr>
+              <m:t>1</m:t>
+            </m:r>
+          </m:num>
+          <m:den>
+            <m:r>
+              <w:rPr>
+                <w:rFonts w:ascii="Cambria Math" w:hAnsi="Cambria Math"/>
+                <w:color w:val="000000" w:themeColor="text1"/>
+              </w:rPr>
+              <m:t>4</m:t>
+            </m:r>
+          </m:den>
+        </m:f>
+        <m:sSub>
+          <m:sSubPr>
+            <m:ctrlPr>
+              <w:rPr>
+                <w:rFonts w:ascii="Cambria Math" w:hAnsi="Cambria Math"/>
+                <w:i/>
+                <w:color w:val="000000" w:themeColor="text1"/>
+              </w:rPr>
+            </m:ctrlPr>
+          </m:sSubPr>
+          <m:e>
+            <m:r>
+              <w:rPr>
+                <w:rFonts w:ascii="Cambria Math" w:hAnsi="Cambria Math"/>
+                <w:color w:val="000000" w:themeColor="text1"/>
+              </w:rPr>
+              <m:t>x</m:t>
+            </m:r>
+          </m:e>
+          <m:sub>
+            <m:r>
+              <w:rPr>
+                <w:rFonts w:ascii="Cambria Math" w:hAnsi="Cambria Math"/>
+                <w:color w:val="000000" w:themeColor="text1"/>
+              </w:rPr>
+              <m:t>1</m:t>
+            </m:r>
+          </m:sub>
+        </m:sSub>
+        <m:sSub>
+          <m:sSubPr>
+            <m:ctrlPr>
+              <w:rPr>
+                <w:rFonts w:ascii="Cambria Math" w:hAnsi="Cambria Math"/>
+                <w:i/>
+                <w:color w:val="000000" w:themeColor="text1"/>
+              </w:rPr>
+            </m:ctrlPr>
+          </m:sSubPr>
+          <m:e>
+            <m:r>
+              <w:rPr>
+                <w:rFonts w:ascii="Cambria Math" w:hAnsi="Cambria Math"/>
+                <w:color w:val="000000" w:themeColor="text1"/>
+              </w:rPr>
+              <m:t>x</m:t>
+            </m:r>
+          </m:e>
+          <m:sub>
+            <m:r>
+              <w:rPr>
+                <w:rFonts w:ascii="Cambria Math" w:hAnsi="Cambria Math"/>
+                <w:color w:val="000000" w:themeColor="text1"/>
+              </w:rPr>
+              <m:t>3</m:t>
+            </m:r>
+          </m:sub>
+        </m:sSub>
+        <m:r>
+          <w:rPr>
+            <w:rFonts w:ascii="Cambria Math" w:hAnsi="Cambria Math"/>
+            <w:color w:val="000000" w:themeColor="text1"/>
+          </w:rPr>
+          <m:t>+</m:t>
+        </m:r>
+        <m:f>
+          <m:fPr>
+            <m:ctrlPr>
+              <w:rPr>
+                <w:rFonts w:ascii="Cambria Math" w:hAnsi="Cambria Math"/>
+                <w:i/>
+                <w:color w:val="000000" w:themeColor="text1"/>
+              </w:rPr>
+            </m:ctrlPr>
+          </m:fPr>
+          <m:num>
+            <m:r>
+              <w:rPr>
+                <w:rFonts w:ascii="Cambria Math" w:hAnsi="Cambria Math"/>
+                <w:color w:val="000000" w:themeColor="text1"/>
+              </w:rPr>
+              <m:t>1</m:t>
+            </m:r>
+          </m:num>
+          <m:den>
+            <m:r>
+              <w:rPr>
+                <w:rFonts w:ascii="Cambria Math" w:hAnsi="Cambria Math"/>
+                <w:color w:val="000000" w:themeColor="text1"/>
+              </w:rPr>
+              <m:t>4</m:t>
+            </m:r>
+          </m:den>
+        </m:f>
+        <m:sSub>
+          <m:sSubPr>
+            <m:ctrlPr>
+              <w:rPr>
+                <w:rFonts w:ascii="Cambria Math" w:hAnsi="Cambria Math"/>
+                <w:i/>
+                <w:color w:val="000000" w:themeColor="text1"/>
+              </w:rPr>
+            </m:ctrlPr>
+          </m:sSubPr>
+          <m:e>
+            <m:r>
+              <w:rPr>
+                <w:rFonts w:ascii="Cambria Math" w:hAnsi="Cambria Math"/>
+                <w:color w:val="000000" w:themeColor="text1"/>
+              </w:rPr>
+              <m:t>x</m:t>
+            </m:r>
+          </m:e>
+          <m:sub>
+            <m:r>
+              <w:rPr>
+                <w:rFonts w:ascii="Cambria Math" w:hAnsi="Cambria Math"/>
+                <w:color w:val="000000" w:themeColor="text1"/>
+              </w:rPr>
+              <m:t>1</m:t>
+            </m:r>
+          </m:sub>
+        </m:sSub>
+        <m:r>
+          <w:rPr>
+            <w:rFonts w:ascii="Cambria Math" w:hAnsi="Cambria Math"/>
+            <w:color w:val="000000" w:themeColor="text1"/>
+          </w:rPr>
+          <m:t>+</m:t>
+        </m:r>
+        <m:f>
+          <m:fPr>
+            <m:ctrlPr>
+              <w:rPr>
+                <w:rFonts w:ascii="Cambria Math" w:hAnsi="Cambria Math"/>
+                <w:i/>
+                <w:color w:val="000000" w:themeColor="text1"/>
+              </w:rPr>
+            </m:ctrlPr>
+          </m:fPr>
+          <m:num>
+            <m:r>
+              <w:rPr>
+                <w:rFonts w:ascii="Cambria Math" w:hAnsi="Cambria Math"/>
+                <w:color w:val="000000" w:themeColor="text1"/>
+              </w:rPr>
+              <m:t>1</m:t>
+            </m:r>
+          </m:num>
+          <m:den>
+            <m:r>
+              <w:rPr>
+                <w:rFonts w:ascii="Cambria Math" w:hAnsi="Cambria Math"/>
+                <w:color w:val="000000" w:themeColor="text1"/>
+              </w:rPr>
+              <m:t>4</m:t>
+            </m:r>
+          </m:den>
+        </m:f>
+        <m:sSub>
+          <m:sSubPr>
+            <m:ctrlPr>
+              <w:rPr>
+                <w:rFonts w:ascii="Cambria Math" w:hAnsi="Cambria Math"/>
+                <w:i/>
+                <w:color w:val="000000" w:themeColor="text1"/>
+              </w:rPr>
+            </m:ctrlPr>
+          </m:sSubPr>
+          <m:e>
+            <m:r>
+              <w:rPr>
+                <w:rFonts w:ascii="Cambria Math" w:hAnsi="Cambria Math"/>
+                <w:color w:val="000000" w:themeColor="text1"/>
+              </w:rPr>
+              <m:t>x</m:t>
+            </m:r>
+          </m:e>
+          <m:sub>
+            <m:r>
+              <w:rPr>
+                <w:rFonts w:ascii="Cambria Math" w:hAnsi="Cambria Math"/>
+                <w:color w:val="000000" w:themeColor="text1"/>
+              </w:rPr>
+              <m:t>2</m:t>
+            </m:r>
+          </m:sub>
+        </m:sSub>
+        <m:r>
+          <w:rPr>
+            <w:rFonts w:ascii="Cambria Math" w:hAnsi="Cambria Math"/>
+            <w:color w:val="000000" w:themeColor="text1"/>
+          </w:rPr>
+          <m:t>+</m:t>
+        </m:r>
+        <m:f>
+          <m:fPr>
+            <m:ctrlPr>
+              <w:rPr>
+                <w:rFonts w:ascii="Cambria Math" w:hAnsi="Cambria Math"/>
+                <w:i/>
+                <w:color w:val="000000" w:themeColor="text1"/>
+              </w:rPr>
+            </m:ctrlPr>
+          </m:fPr>
+          <m:num>
+            <m:r>
+              <w:rPr>
+                <w:rFonts w:ascii="Cambria Math" w:hAnsi="Cambria Math"/>
+                <w:color w:val="000000" w:themeColor="text1"/>
+              </w:rPr>
+              <m:t>1</m:t>
+            </m:r>
+          </m:num>
+          <m:den>
+            <m:r>
+              <w:rPr>
+                <w:rFonts w:ascii="Cambria Math" w:hAnsi="Cambria Math"/>
+                <w:color w:val="000000" w:themeColor="text1"/>
+              </w:rPr>
+              <m:t>4</m:t>
+            </m:r>
+          </m:den>
+        </m:f>
+        <m:sSub>
+          <m:sSubPr>
+            <m:ctrlPr>
+              <w:rPr>
+                <w:rFonts w:ascii="Cambria Math" w:hAnsi="Cambria Math"/>
+                <w:i/>
+                <w:color w:val="000000" w:themeColor="text1"/>
+              </w:rPr>
+            </m:ctrlPr>
+          </m:sSubPr>
+          <m:e>
+            <m:r>
+              <w:rPr>
+                <w:rFonts w:ascii="Cambria Math" w:hAnsi="Cambria Math"/>
+                <w:color w:val="000000" w:themeColor="text1"/>
+              </w:rPr>
+              <m:t>x</m:t>
+            </m:r>
+          </m:e>
+          <m:sub>
+            <m:r>
+              <w:rPr>
+                <w:rFonts w:ascii="Cambria Math" w:hAnsi="Cambria Math"/>
+                <w:color w:val="000000" w:themeColor="text1"/>
+              </w:rPr>
+              <m:t>3</m:t>
+            </m:r>
+          </m:sub>
+        </m:sSub>
+      </m:oMath>
+    </w:p>
+    <w:p>
+      <w:pPr>
+        <w:pStyle w:val="NormalWeb"/>
+        <w:numPr>
+          <w:ilvl w:val="0"/>
+          <w:numId w:val="9"/>
+        </w:numPr>
+        <w:shd w:val="clear" w:color="auto" w:fill="FFFFFF"/>
+        <w:spacing w:before="180" w:beforeAutospacing="0" w:after="180" w:afterAutospacing="0"/>
+        <w:rPr>
+          <w:rFonts w:ascii="Helvetica Neue" w:hAnsi="Helvetica Neue"/>
+          <w:color w:val="000000" w:themeColor="text1"/>
+        </w:rPr>
+      </w:pPr>
+      <m:oMath>
+        <m:nary>
+          <m:naryPr>
+            <m:chr m:val="∏"/>
+            <m:ctrlPr>
+              <w:rPr>
+                <w:rFonts w:ascii="Cambria Math" w:hAnsi="Cambria Math"/>
+                <w:i/>
+                <w:color w:val="000000" w:themeColor="text1"/>
+              </w:rPr>
+            </m:ctrlPr>
+          </m:naryPr>
+          <m:sub>
+            <m:r>
+              <w:rPr>
+                <w:rFonts w:ascii="Cambria Math" w:hAnsi="Cambria Math"/>
+                <w:color w:val="000000" w:themeColor="text1"/>
+              </w:rPr>
+              <m:t>i=1</m:t>
+            </m:r>
+          </m:sub>
+          <m:sup>
+            <m:r>
+              <w:rPr>
+                <w:rFonts w:ascii="Cambria Math" w:hAnsi="Cambria Math"/>
+                <w:color w:val="000000" w:themeColor="text1"/>
+              </w:rPr>
+              <m:t>n</m:t>
+            </m:r>
+          </m:sup>
+          <m:e>
+            <m:f>
+              <m:fPr>
+                <m:ctrlPr>
+                  <w:rPr>
+                    <w:rFonts w:ascii="Cambria Math" w:hAnsi="Cambria Math"/>
+                    <w:i/>
+                    <w:color w:val="000000" w:themeColor="text1"/>
+                  </w:rPr>
+                </m:ctrlPr>
+              </m:fPr>
+              <m:num>
+                <m:r>
+                  <w:rPr>
+                    <w:rFonts w:ascii="Cambria Math" w:hAnsi="Cambria Math"/>
+                    <w:color w:val="000000" w:themeColor="text1"/>
+                  </w:rPr>
+                  <m:t>1+</m:t>
+                </m:r>
+                <m:sSub>
+                  <m:sSubPr>
+                    <m:ctrlPr>
+                      <w:rPr>
+                        <w:rFonts w:ascii="Cambria Math" w:hAnsi="Cambria Math"/>
+                        <w:i/>
+                        <w:color w:val="000000" w:themeColor="text1"/>
+                      </w:rPr>
+                    </m:ctrlPr>
+                  </m:sSubPr>
+                  <m:e>
+                    <m:r>
+                      <w:rPr>
+                        <w:rFonts w:ascii="Cambria Math" w:hAnsi="Cambria Math"/>
+                        <w:color w:val="000000" w:themeColor="text1"/>
+                      </w:rPr>
+                      <m:t>a</m:t>
+                    </m:r>
+                  </m:e>
+                  <m:sub>
+                    <m:r>
+                      <w:rPr>
+                        <w:rFonts w:ascii="Cambria Math" w:hAnsi="Cambria Math"/>
+                        <w:color w:val="000000" w:themeColor="text1"/>
+                      </w:rPr>
+                      <m:t>i</m:t>
+                    </m:r>
+                  </m:sub>
+                </m:sSub>
+                <m:sSub>
+                  <m:sSubPr>
+                    <m:ctrlPr>
+                      <w:rPr>
+                        <w:rFonts w:ascii="Cambria Math" w:hAnsi="Cambria Math"/>
+                        <w:i/>
+                        <w:color w:val="000000" w:themeColor="text1"/>
+                      </w:rPr>
+                    </m:ctrlPr>
+                  </m:sSubPr>
+                  <m:e>
+                    <m:r>
+                      <w:rPr>
+                        <w:rFonts w:ascii="Cambria Math" w:hAnsi="Cambria Math"/>
+                        <w:color w:val="000000" w:themeColor="text1"/>
+                      </w:rPr>
+                      <m:t>x</m:t>
+                    </m:r>
+                  </m:e>
+                  <m:sub>
+                    <m:r>
+                      <w:rPr>
+                        <w:rFonts w:ascii="Cambria Math" w:hAnsi="Cambria Math"/>
+                        <w:color w:val="000000" w:themeColor="text1"/>
+                      </w:rPr>
+                      <m:t>i</m:t>
+                    </m:r>
+                  </m:sub>
+                </m:sSub>
+              </m:num>
+              <m:den>
+                <m:r>
+                  <w:rPr>
+                    <w:rFonts w:ascii="Cambria Math" w:hAnsi="Cambria Math"/>
+                    <w:color w:val="000000" w:themeColor="text1"/>
+                  </w:rPr>
+                  <m:t>2</m:t>
+                </m:r>
+              </m:den>
+            </m:f>
+          </m:e>
+        </m:nary>
+      </m:oMath>
+    </w:p>
+    <w:p>
+      <w:pPr>
+        <w:pStyle w:val="NormalWeb"/>
+        <w:numPr>
+          <w:ilvl w:val="0"/>
+          <w:numId w:val="9"/>
+        </w:numPr>
+        <w:shd w:val="clear" w:color="auto" w:fill="FFFFFF"/>
+        <w:spacing w:before="180" w:beforeAutospacing="0" w:after="180" w:afterAutospacing="0"/>
+        <w:rPr>
+          <w:rFonts w:ascii="Helvetica Neue" w:hAnsi="Helvetica Neue"/>
+          <w:i/>
+          <w:color w:val="000000" w:themeColor="text1"/>
+        </w:rPr>
+      </w:pPr>
+      <m:oMath>
+        <m:sSub>
+          <m:sSubPr>
+            <m:ctrlPr>
+              <w:rPr>
+                <w:rFonts w:ascii="Cambria Math" w:hAnsi="Cambria Math"/>
+                <w:i/>
+                <w:color w:val="000000" w:themeColor="text1"/>
+              </w:rPr>
+            </m:ctrlPr>
+          </m:sSubPr>
+          <m:e>
+            <m:r>
+              <w:rPr>
+                <w:rFonts w:ascii="Cambria Math" w:hAnsi="Cambria Math"/>
+                <w:color w:val="000000" w:themeColor="text1"/>
+              </w:rPr>
+              <m:t>ϕ</m:t>
+            </m:r>
+          </m:e>
+          <m:sub>
+            <m:d>
+              <m:dPr>
+                <m:begChr m:val="{"/>
+                <m:endChr m:val="}"/>
+                <m:ctrlPr>
+                  <w:rPr>
+                    <w:rFonts w:ascii="Cambria Math" w:hAnsi="Cambria Math"/>
+                    <w:i/>
+                    <w:color w:val="000000" w:themeColor="text1"/>
+                  </w:rPr>
+                </m:ctrlPr>
+              </m:dPr>
+              <m:e>
+                <m:r>
+                  <w:rPr>
+                    <w:rFonts w:ascii="Cambria Math" w:hAnsi="Cambria Math"/>
+                    <w:color w:val="000000" w:themeColor="text1"/>
+                  </w:rPr>
+                  <m:t>a</m:t>
+                </m:r>
+              </m:e>
+            </m:d>
+          </m:sub>
+        </m:sSub>
+        <m:r>
+          <w:rPr>
+            <w:rFonts w:ascii="Cambria Math" w:hAnsi="Cambria Math"/>
+            <w:color w:val="000000" w:themeColor="text1"/>
+          </w:rPr>
+          <m:t>=</m:t>
+        </m:r>
+        <m:f>
+          <m:fPr>
+            <m:ctrlPr>
+              <w:rPr>
+                <w:rFonts w:ascii="Cambria Math" w:hAnsi="Cambria Math"/>
+                <w:i/>
+                <w:color w:val="000000" w:themeColor="text1"/>
+              </w:rPr>
+            </m:ctrlPr>
+          </m:fPr>
+          <m:num>
+            <m:sSub>
+              <m:sSubPr>
+                <m:ctrlPr>
+                  <w:rPr>
+                    <w:rFonts w:ascii="Cambria Math" w:hAnsi="Cambria Math"/>
+                    <w:i/>
+                    <w:color w:val="000000" w:themeColor="text1"/>
+                  </w:rPr>
+                </m:ctrlPr>
+              </m:sSubPr>
+              <m:e>
+                <m:r>
+                  <w:rPr>
+                    <w:rFonts w:ascii="Cambria Math" w:hAnsi="Cambria Math"/>
+                    <w:color w:val="000000" w:themeColor="text1"/>
+                  </w:rPr>
+                  <m:t>1</m:t>
+                </m:r>
+              </m:e>
+              <m:sub>
+                <m:r>
+                  <w:rPr>
+                    <w:rFonts w:ascii="Cambria Math" w:hAnsi="Cambria Math"/>
+                    <w:color w:val="000000" w:themeColor="text1"/>
+                  </w:rPr>
+                  <m:t>{a}</m:t>
+                </m:r>
+              </m:sub>
+            </m:sSub>
+          </m:num>
+          <m:den>
+            <m:r>
+              <m:rPr>
+                <m:sty m:val="bi"/>
+              </m:rPr>
+              <w:rPr>
+                <w:rFonts w:ascii="Cambria Math" w:hAnsi="Cambria Math"/>
+                <w:color w:val="000000" w:themeColor="text1"/>
+              </w:rPr>
+              <m:t>E</m:t>
+            </m:r>
+            <m:d>
+              <m:dPr>
+                <m:begChr m:val="["/>
+                <m:endChr m:val="]"/>
+                <m:ctrlPr>
+                  <w:rPr>
+                    <w:rFonts w:ascii="Cambria Math" w:hAnsi="Cambria Math"/>
+                    <w:i/>
+                    <w:color w:val="000000" w:themeColor="text1"/>
+                  </w:rPr>
+                </m:ctrlPr>
+              </m:dPr>
+              <m:e>
+                <m:sSub>
+                  <m:sSubPr>
+                    <m:ctrlPr>
+                      <w:rPr>
+                        <w:rFonts w:ascii="Cambria Math" w:hAnsi="Cambria Math"/>
+                        <w:i/>
+                        <w:color w:val="000000" w:themeColor="text1"/>
+                      </w:rPr>
+                    </m:ctrlPr>
+                  </m:sSubPr>
+                  <m:e>
+                    <m:r>
+                      <w:rPr>
+                        <w:rFonts w:ascii="Cambria Math" w:hAnsi="Cambria Math"/>
+                        <w:color w:val="000000" w:themeColor="text1"/>
+                      </w:rPr>
+                      <m:t>1</m:t>
+                    </m:r>
+                  </m:e>
+                  <m:sub>
+                    <m:d>
+                      <m:dPr>
+                        <m:begChr m:val="{"/>
+                        <m:endChr m:val="}"/>
+                        <m:ctrlPr>
+                          <w:rPr>
+                            <w:rFonts w:ascii="Cambria Math" w:hAnsi="Cambria Math"/>
+                            <w:i/>
+                            <w:color w:val="000000" w:themeColor="text1"/>
+                          </w:rPr>
+                        </m:ctrlPr>
+                      </m:dPr>
+                      <m:e>
+                        <m:r>
+                          <w:rPr>
+                            <w:rFonts w:ascii="Cambria Math" w:hAnsi="Cambria Math"/>
+                            <w:color w:val="000000" w:themeColor="text1"/>
+                          </w:rPr>
+                          <m:t>a</m:t>
+                        </m:r>
+                      </m:e>
+                    </m:d>
+                  </m:sub>
+                </m:sSub>
+              </m:e>
+            </m:d>
+          </m:den>
+        </m:f>
+      </m:oMath>
+      <w:r>
+        <w:rPr>
+          <w:rFonts w:ascii="Helvetica Neue" w:hAnsi="Helvetica Neue"/>
+          <w:iCs/>
+          <w:color w:val="000000" w:themeColor="text1"/>
+        </w:rPr>
+        <w:t xml:space="preserve">,  </w:t>
+      </w:r>
+      <m:oMath>
+        <m:r>
+          <m:rPr>
+            <m:sty m:val="bi"/>
+          </m:rPr>
+          <w:rPr>
+            <w:rFonts w:ascii="Cambria Math" w:hAnsi="Cambria Math"/>
+            <w:color w:val="000000" w:themeColor="text1"/>
+          </w:rPr>
+          <m:t>E</m:t>
+        </m:r>
+        <m:d>
+          <m:dPr>
+            <m:begChr m:val="["/>
+            <m:endChr m:val="]"/>
+            <m:ctrlPr>
+              <w:rPr>
+                <w:rFonts w:ascii="Cambria Math" w:hAnsi="Cambria Math"/>
+                <w:i/>
+                <w:color w:val="000000" w:themeColor="text1"/>
+              </w:rPr>
+            </m:ctrlPr>
+          </m:dPr>
+          <m:e>
+            <m:sSub>
+              <m:sSubPr>
+                <m:ctrlPr>
+                  <w:rPr>
+                    <w:rFonts w:ascii="Cambria Math" w:hAnsi="Cambria Math"/>
+                    <w:i/>
+                    <w:color w:val="000000" w:themeColor="text1"/>
+                  </w:rPr>
+                </m:ctrlPr>
+              </m:sSubPr>
+              <m:e>
+                <m:r>
+                  <w:rPr>
+                    <w:rFonts w:ascii="Cambria Math" w:hAnsi="Cambria Math"/>
+                    <w:color w:val="000000" w:themeColor="text1"/>
+                  </w:rPr>
+                  <m:t>1</m:t>
+                </m:r>
+              </m:e>
+              <m:sub>
+                <m:d>
+                  <m:dPr>
+                    <m:begChr m:val="{"/>
+                    <m:endChr m:val="}"/>
+                    <m:ctrlPr>
+                      <w:rPr>
+                        <w:rFonts w:ascii="Cambria Math" w:hAnsi="Cambria Math"/>
+                        <w:i/>
+                        <w:color w:val="000000" w:themeColor="text1"/>
+                      </w:rPr>
+                    </m:ctrlPr>
+                  </m:dPr>
+                  <m:e>
+                    <m:r>
+                      <w:rPr>
+                        <w:rFonts w:ascii="Cambria Math" w:hAnsi="Cambria Math"/>
+                        <w:color w:val="000000" w:themeColor="text1"/>
+                      </w:rPr>
+                      <m:t>a</m:t>
+                    </m:r>
+                  </m:e>
+                </m:d>
+              </m:sub>
+            </m:sSub>
+          </m:e>
+        </m:d>
+        <m:r>
+          <w:rPr>
+            <w:rFonts w:ascii="Cambria Math" w:hAnsi="Cambria Math"/>
+            <w:color w:val="000000" w:themeColor="text1"/>
+          </w:rPr>
+          <m:t>=1×</m:t>
+        </m:r>
+        <m:r>
+          <m:rPr>
+            <m:sty m:val="bi"/>
+          </m:rPr>
+          <w:rPr>
+            <w:rFonts w:ascii="Cambria Math" w:hAnsi="Cambria Math"/>
+            <w:color w:val="000000" w:themeColor="text1"/>
+          </w:rPr>
+          <m:t>P</m:t>
+        </m:r>
+        <m:d>
+          <m:dPr>
+            <m:ctrlPr>
+              <w:rPr>
+                <w:rFonts w:ascii="Cambria Math" w:hAnsi="Cambria Math"/>
+                <w:i/>
+                <w:color w:val="000000" w:themeColor="text1"/>
+              </w:rPr>
+            </m:ctrlPr>
+          </m:dPr>
+          <m:e>
+            <m:acc>
+              <m:accPr>
+                <m:chr m:val="⃗"/>
+                <m:ctrlPr>
+                  <w:rPr>
+                    <w:rFonts w:ascii="Cambria Math" w:hAnsi="Cambria Math"/>
+                    <w:i/>
+                    <w:color w:val="000000" w:themeColor="text1"/>
+                  </w:rPr>
+                </m:ctrlPr>
+              </m:accPr>
+              <m:e>
+                <m:r>
+                  <w:rPr>
+                    <w:rFonts w:ascii="Cambria Math" w:hAnsi="Cambria Math"/>
+                    <w:color w:val="000000" w:themeColor="text1"/>
+                  </w:rPr>
+                  <m:t>x</m:t>
+                </m:r>
+              </m:e>
+            </m:acc>
+            <m:r>
+              <w:rPr>
+                <w:rFonts w:ascii="Cambria Math" w:hAnsi="Cambria Math"/>
+                <w:color w:val="000000" w:themeColor="text1"/>
+              </w:rPr>
+              <m:t>=</m:t>
+            </m:r>
+            <m:acc>
+              <m:accPr>
+                <m:chr m:val="⃗"/>
+                <m:ctrlPr>
+                  <w:rPr>
+                    <w:rFonts w:ascii="Cambria Math" w:hAnsi="Cambria Math"/>
+                    <w:i/>
+                    <w:color w:val="000000" w:themeColor="text1"/>
+                  </w:rPr>
+                </m:ctrlPr>
+              </m:accPr>
+              <m:e>
+                <m:r>
+                  <w:rPr>
+                    <w:rFonts w:ascii="Cambria Math" w:hAnsi="Cambria Math"/>
+                    <w:color w:val="000000" w:themeColor="text1"/>
+                  </w:rPr>
+                  <m:t>a</m:t>
+                </m:r>
+              </m:e>
+            </m:acc>
+          </m:e>
+        </m:d>
+        <m:r>
+          <w:rPr>
+            <w:rFonts w:ascii="Cambria Math" w:hAnsi="Cambria Math"/>
+            <w:color w:val="000000" w:themeColor="text1"/>
+          </w:rPr>
+          <m:t>+0×</m:t>
+        </m:r>
+        <m:r>
+          <m:rPr>
+            <m:sty m:val="bi"/>
+          </m:rPr>
+          <w:rPr>
+            <w:rFonts w:ascii="Cambria Math" w:hAnsi="Cambria Math"/>
+            <w:color w:val="000000" w:themeColor="text1"/>
+          </w:rPr>
+          <m:t>P</m:t>
+        </m:r>
+        <m:d>
+          <m:dPr>
+            <m:ctrlPr>
+              <w:rPr>
+                <w:rFonts w:ascii="Cambria Math" w:hAnsi="Cambria Math"/>
+                <w:i/>
+                <w:color w:val="000000" w:themeColor="text1"/>
+              </w:rPr>
+            </m:ctrlPr>
+          </m:dPr>
+          <m:e>
+            <m:acc>
+              <m:accPr>
+                <m:chr m:val="⃗"/>
+                <m:ctrlPr>
+                  <w:rPr>
+                    <w:rFonts w:ascii="Cambria Math" w:hAnsi="Cambria Math"/>
+                    <w:i/>
+                    <w:color w:val="000000" w:themeColor="text1"/>
+                  </w:rPr>
+                </m:ctrlPr>
+              </m:accPr>
+              <m:e>
+                <m:r>
+                  <w:rPr>
+                    <w:rFonts w:ascii="Cambria Math" w:hAnsi="Cambria Math"/>
+                    <w:color w:val="000000" w:themeColor="text1"/>
+                  </w:rPr>
+                  <m:t>x</m:t>
+                </m:r>
+              </m:e>
+            </m:acc>
+            <m:r>
+              <w:rPr>
+                <w:rFonts w:ascii="Cambria Math" w:hAnsi="Cambria Math"/>
+                <w:color w:val="000000" w:themeColor="text1"/>
+              </w:rPr>
+              <m:t>≠</m:t>
+            </m:r>
+            <m:acc>
+              <m:accPr>
+                <m:chr m:val="⃗"/>
+                <m:ctrlPr>
+                  <w:rPr>
+                    <w:rFonts w:ascii="Cambria Math" w:hAnsi="Cambria Math"/>
+                    <w:i/>
+                    <w:color w:val="000000" w:themeColor="text1"/>
+                  </w:rPr>
+                </m:ctrlPr>
+              </m:accPr>
+              <m:e>
+                <m:r>
+                  <w:rPr>
+                    <w:rFonts w:ascii="Cambria Math" w:hAnsi="Cambria Math"/>
+                    <w:color w:val="000000" w:themeColor="text1"/>
+                  </w:rPr>
+                  <m:t>a</m:t>
+                </m:r>
+              </m:e>
+            </m:acc>
+          </m:e>
+        </m:d>
+        <m:r>
+          <w:rPr>
+            <w:rFonts w:ascii="Cambria Math" w:hAnsi="Cambria Math"/>
+            <w:color w:val="000000" w:themeColor="text1"/>
+          </w:rPr>
+          <m:t>=</m:t>
+        </m:r>
+        <m:r>
+          <m:rPr>
+            <m:sty m:val="bi"/>
+          </m:rPr>
+          <w:rPr>
+            <w:rFonts w:ascii="Cambria Math" w:hAnsi="Cambria Math"/>
+            <w:color w:val="000000" w:themeColor="text1"/>
+          </w:rPr>
+          <m:t>P</m:t>
+        </m:r>
+        <m:d>
+          <m:dPr>
+            <m:ctrlPr>
+              <w:rPr>
+                <w:rFonts w:ascii="Cambria Math" w:hAnsi="Cambria Math"/>
+                <w:i/>
+                <w:color w:val="000000" w:themeColor="text1"/>
+              </w:rPr>
+            </m:ctrlPr>
+          </m:dPr>
+          <m:e>
+            <m:acc>
+              <m:accPr>
+                <m:chr m:val="⃗"/>
+                <m:ctrlPr>
+                  <w:rPr>
+                    <w:rFonts w:ascii="Cambria Math" w:hAnsi="Cambria Math"/>
+                    <w:i/>
+                    <w:color w:val="000000" w:themeColor="text1"/>
+                  </w:rPr>
+                </m:ctrlPr>
+              </m:accPr>
+              <m:e>
+                <m:r>
+                  <w:rPr>
+                    <w:rFonts w:ascii="Cambria Math" w:hAnsi="Cambria Math"/>
+                    <w:color w:val="000000" w:themeColor="text1"/>
+                  </w:rPr>
+                  <m:t>x</m:t>
+                </m:r>
+              </m:e>
+            </m:acc>
+            <m:r>
+              <w:rPr>
+                <w:rFonts w:ascii="Cambria Math" w:hAnsi="Cambria Math"/>
+                <w:color w:val="000000" w:themeColor="text1"/>
+              </w:rPr>
+              <m:t>=</m:t>
+            </m:r>
+            <m:acc>
+              <m:accPr>
+                <m:chr m:val="⃗"/>
+                <m:ctrlPr>
+                  <w:rPr>
+                    <w:rFonts w:ascii="Cambria Math" w:hAnsi="Cambria Math"/>
+                    <w:i/>
+                    <w:color w:val="000000" w:themeColor="text1"/>
+                  </w:rPr>
+                </m:ctrlPr>
+              </m:accPr>
+              <m:e>
+                <m:r>
+                  <w:rPr>
+                    <w:rFonts w:ascii="Cambria Math" w:hAnsi="Cambria Math"/>
+                    <w:color w:val="000000" w:themeColor="text1"/>
+                  </w:rPr>
+                  <m:t>a</m:t>
+                </m:r>
+              </m:e>
+            </m:acc>
+          </m:e>
+        </m:d>
+        <m:r>
+          <w:rPr>
+            <w:rFonts w:ascii="Cambria Math" w:hAnsi="Cambria Math"/>
+            <w:color w:val="000000" w:themeColor="text1"/>
+          </w:rPr>
+          <m:t>=</m:t>
+        </m:r>
+        <m:f>
+          <m:fPr>
+            <m:ctrlPr>
+              <w:rPr>
+                <w:rFonts w:ascii="Cambria Math" w:hAnsi="Cambria Math"/>
+                <w:i/>
+                <w:color w:val="000000" w:themeColor="text1"/>
+              </w:rPr>
+            </m:ctrlPr>
+          </m:fPr>
+          <m:num>
+            <m:r>
+              <w:rPr>
+                <w:rFonts w:ascii="Cambria Math" w:hAnsi="Cambria Math"/>
+                <w:color w:val="000000" w:themeColor="text1"/>
+              </w:rPr>
+              <m:t>1</m:t>
+            </m:r>
+          </m:num>
+          <m:den>
+            <m:sSup>
+              <m:sSupPr>
+                <m:ctrlPr>
+                  <w:rPr>
+                    <w:rFonts w:ascii="Cambria Math" w:hAnsi="Cambria Math"/>
+                    <w:i/>
+                    <w:color w:val="000000" w:themeColor="text1"/>
+                  </w:rPr>
+                </m:ctrlPr>
+              </m:sSupPr>
+              <m:e>
+                <m:r>
+                  <w:rPr>
+                    <w:rFonts w:ascii="Cambria Math" w:hAnsi="Cambria Math"/>
+                    <w:color w:val="000000" w:themeColor="text1"/>
+                  </w:rPr>
+                  <m:t>2</m:t>
+                </m:r>
+              </m:e>
+              <m:sup>
+                <m:r>
+                  <w:rPr>
+                    <w:rFonts w:ascii="Cambria Math" w:hAnsi="Cambria Math"/>
+                    <w:color w:val="000000" w:themeColor="text1"/>
+                  </w:rPr>
+                  <m:t>n</m:t>
+                </m:r>
+              </m:sup>
+            </m:sSup>
+          </m:den>
+        </m:f>
+      </m:oMath>
+      <w:r>
+        <w:rPr>
+          <w:rFonts w:ascii="Helvetica Neue" w:hAnsi="Helvetica Neue"/>
+          <w:color w:val="000000" w:themeColor="text1"/>
+        </w:rPr>
+        <w:t>,</w:t>
+      </w:r>
+    </w:p>
+    <w:p>
+      <w:pPr>
+        <w:pStyle w:val="NormalWeb"/>
+        <w:shd w:val="clear" w:color="auto" w:fill="FFFFFF"/>
+        <w:spacing w:before="180" w:beforeAutospacing="0" w:after="180" w:afterAutospacing="0"/>
+        <w:ind w:left="1080"/>
+        <w:rPr>
+          <w:rFonts w:ascii="Helvetica Neue" w:hAnsi="Helvetica Neue"/>
+          <w:color w:val="000000" w:themeColor="text1"/>
+          <w:bdr w:val="single" w:sz="4" w:space="0" w:color="auto"/>
+        </w:rPr>
+      </w:pPr>
+      <m:oMathPara>
+        <m:oMathParaPr>
+          <m:jc m:val="left"/>
+        </m:oMathParaPr>
+        <m:oMath>
+          <m:sSub>
+            <m:sSubPr>
+              <m:ctrlPr>
+                <w:rPr>
+                  <w:rFonts w:ascii="Cambria Math" w:hAnsi="Cambria Math"/>
+                  <w:i/>
+                  <w:color w:val="000000" w:themeColor="text1"/>
+                </w:rPr>
+              </m:ctrlPr>
+            </m:sSubPr>
+            <m:e>
+              <m:r>
+                <w:rPr>
+                  <w:rFonts w:ascii="Cambria Math" w:hAnsi="Cambria Math"/>
+                  <w:color w:val="000000" w:themeColor="text1"/>
+                </w:rPr>
+                <m:t>ϕ</m:t>
+              </m:r>
+            </m:e>
+            <m:sub>
+              <m:d>
+                <m:dPr>
+                  <m:begChr m:val="{"/>
+                  <m:endChr m:val="}"/>
+                  <m:ctrlPr>
+                    <w:rPr>
+                      <w:rFonts w:ascii="Cambria Math" w:hAnsi="Cambria Math"/>
+                      <w:i/>
+                      <w:color w:val="000000" w:themeColor="text1"/>
+                    </w:rPr>
+                  </m:ctrlPr>
+                </m:dPr>
+                <m:e>
+                  <m:r>
+                    <w:rPr>
+                      <w:rFonts w:ascii="Cambria Math" w:hAnsi="Cambria Math"/>
+                      <w:color w:val="000000" w:themeColor="text1"/>
+                    </w:rPr>
+                    <m:t>a</m:t>
+                  </m:r>
+                </m:e>
+              </m:d>
+            </m:sub>
+          </m:sSub>
+          <m:r>
+            <w:rPr>
+              <w:rFonts w:ascii="Cambria Math" w:hAnsi="Cambria Math"/>
+              <w:color w:val="000000" w:themeColor="text1"/>
+            </w:rPr>
+            <m:t>=</m:t>
+          </m:r>
+          <m:sSup>
+            <m:sSupPr>
+              <m:ctrlPr>
+                <w:rPr>
+                  <w:rFonts w:ascii="Cambria Math" w:hAnsi="Cambria Math"/>
+                  <w:i/>
+                  <w:color w:val="000000" w:themeColor="text1"/>
+                </w:rPr>
+              </m:ctrlPr>
+            </m:sSupPr>
+            <m:e>
+              <m:r>
+                <w:rPr>
+                  <w:rFonts w:ascii="Cambria Math" w:hAnsi="Cambria Math"/>
+                  <w:color w:val="000000" w:themeColor="text1"/>
+                </w:rPr>
+                <m:t>2</m:t>
+              </m:r>
+            </m:e>
+            <m:sup>
+              <m:r>
+                <w:rPr>
+                  <w:rFonts w:ascii="Cambria Math" w:hAnsi="Cambria Math"/>
+                  <w:color w:val="000000" w:themeColor="text1"/>
+                </w:rPr>
+                <m:t>n</m:t>
+              </m:r>
+            </m:sup>
+          </m:sSup>
+          <m:sSub>
+            <m:sSubPr>
+              <m:ctrlPr>
+                <w:rPr>
+                  <w:rFonts w:ascii="Cambria Math" w:hAnsi="Cambria Math"/>
+                  <w:i/>
+                  <w:color w:val="000000" w:themeColor="text1"/>
+                </w:rPr>
+              </m:ctrlPr>
+            </m:sSubPr>
+            <m:e>
+              <m:r>
+                <w:rPr>
+                  <w:rFonts w:ascii="Cambria Math" w:hAnsi="Cambria Math"/>
+                  <w:color w:val="000000" w:themeColor="text1"/>
+                </w:rPr>
+                <m:t>×</m:t>
+              </m:r>
+              <m:r>
+                <w:rPr>
+                  <w:rFonts w:ascii="Cambria Math" w:hAnsi="Cambria Math"/>
+                  <w:color w:val="000000" w:themeColor="text1"/>
+                </w:rPr>
+                <m:t>1</m:t>
+              </m:r>
+            </m:e>
+            <m:sub>
+              <m:r>
+                <w:rPr>
+                  <w:rFonts w:ascii="Cambria Math" w:hAnsi="Cambria Math"/>
+                  <w:color w:val="000000" w:themeColor="text1"/>
+                </w:rPr>
+                <m:t>{a}</m:t>
+              </m:r>
+            </m:sub>
+          </m:sSub>
+          <m:r>
+            <w:rPr>
+              <w:rFonts w:ascii="Cambria Math" w:hAnsi="Cambria Math"/>
+              <w:color w:val="000000" w:themeColor="text1"/>
+            </w:rPr>
+            <m:t>=</m:t>
+          </m:r>
+          <m:sSup>
+            <m:sSupPr>
+              <m:ctrlPr>
+                <w:rPr>
+                  <w:rFonts w:ascii="Cambria Math" w:hAnsi="Cambria Math"/>
+                  <w:i/>
+                  <w:color w:val="000000" w:themeColor="text1"/>
+                  <w:bdr w:val="single" w:sz="4" w:space="0" w:color="auto"/>
+                </w:rPr>
+              </m:ctrlPr>
+            </m:sSupPr>
+            <m:e>
+              <m:r>
+                <w:rPr>
+                  <w:rFonts w:ascii="Cambria Math" w:hAnsi="Cambria Math"/>
+                  <w:color w:val="000000" w:themeColor="text1"/>
+                  <w:bdr w:val="single" w:sz="4" w:space="0" w:color="auto"/>
+                </w:rPr>
+                <m:t>2</m:t>
+              </m:r>
+            </m:e>
+            <m:sup>
+              <m:r>
+                <w:rPr>
+                  <w:rFonts w:ascii="Cambria Math" w:hAnsi="Cambria Math"/>
+                  <w:color w:val="000000" w:themeColor="text1"/>
+                  <w:bdr w:val="single" w:sz="4" w:space="0" w:color="auto"/>
+                </w:rPr>
+                <m:t>n</m:t>
+              </m:r>
+            </m:sup>
+          </m:sSup>
+          <m:nary>
+            <m:naryPr>
+              <m:chr m:val="∏"/>
+              <m:ctrlPr>
+                <w:rPr>
+                  <w:rFonts w:ascii="Cambria Math" w:hAnsi="Cambria Math"/>
+                  <w:i/>
+                  <w:color w:val="000000" w:themeColor="text1"/>
+                  <w:bdr w:val="single" w:sz="4" w:space="0" w:color="auto"/>
+                </w:rPr>
+              </m:ctrlPr>
+            </m:naryPr>
+            <m:sub>
+              <m:r>
+                <w:rPr>
+                  <w:rFonts w:ascii="Cambria Math" w:hAnsi="Cambria Math"/>
+                  <w:color w:val="000000" w:themeColor="text1"/>
+                  <w:bdr w:val="single" w:sz="4" w:space="0" w:color="auto"/>
+                </w:rPr>
+                <m:t>i=1</m:t>
+              </m:r>
+            </m:sub>
+            <m:sup>
+              <m:r>
+                <w:rPr>
+                  <w:rFonts w:ascii="Cambria Math" w:hAnsi="Cambria Math"/>
+                  <w:color w:val="000000" w:themeColor="text1"/>
+                  <w:bdr w:val="single" w:sz="4" w:space="0" w:color="auto"/>
+                </w:rPr>
+                <m:t>n</m:t>
+              </m:r>
+            </m:sup>
+            <m:e>
+              <m:f>
+                <m:fPr>
+                  <m:ctrlPr>
+                    <w:rPr>
+                      <w:rFonts w:ascii="Cambria Math" w:hAnsi="Cambria Math"/>
+                      <w:i/>
+                      <w:color w:val="000000" w:themeColor="text1"/>
+                      <w:bdr w:val="single" w:sz="4" w:space="0" w:color="auto"/>
+                    </w:rPr>
+                  </m:ctrlPr>
+                </m:fPr>
+                <m:num>
+                  <m:r>
+                    <w:rPr>
+                      <w:rFonts w:ascii="Cambria Math" w:hAnsi="Cambria Math"/>
+                      <w:color w:val="000000" w:themeColor="text1"/>
+                      <w:bdr w:val="single" w:sz="4" w:space="0" w:color="auto"/>
+                    </w:rPr>
+                    <m:t>1+</m:t>
+                  </m:r>
+                  <m:sSub>
+                    <m:sSubPr>
+                      <m:ctrlPr>
+                        <w:rPr>
+                          <w:rFonts w:ascii="Cambria Math" w:hAnsi="Cambria Math"/>
+                          <w:i/>
+                          <w:color w:val="000000" w:themeColor="text1"/>
+                          <w:bdr w:val="single" w:sz="4" w:space="0" w:color="auto"/>
+                        </w:rPr>
+                      </m:ctrlPr>
+                    </m:sSubPr>
+                    <m:e>
+                      <m:r>
+                        <w:rPr>
+                          <w:rFonts w:ascii="Cambria Math" w:hAnsi="Cambria Math"/>
+                          <w:color w:val="000000" w:themeColor="text1"/>
+                          <w:bdr w:val="single" w:sz="4" w:space="0" w:color="auto"/>
+                        </w:rPr>
+                        <m:t>a</m:t>
+                      </m:r>
+                    </m:e>
+                    <m:sub>
+                      <m:r>
+                        <w:rPr>
+                          <w:rFonts w:ascii="Cambria Math" w:hAnsi="Cambria Math"/>
+                          <w:color w:val="000000" w:themeColor="text1"/>
+                          <w:bdr w:val="single" w:sz="4" w:space="0" w:color="auto"/>
+                        </w:rPr>
+                        <m:t>i</m:t>
+                      </m:r>
+                    </m:sub>
+                  </m:sSub>
+                  <m:sSub>
+                    <m:sSubPr>
+                      <m:ctrlPr>
+                        <w:rPr>
+                          <w:rFonts w:ascii="Cambria Math" w:hAnsi="Cambria Math"/>
+                          <w:i/>
+                          <w:color w:val="000000" w:themeColor="text1"/>
+                          <w:bdr w:val="single" w:sz="4" w:space="0" w:color="auto"/>
+                        </w:rPr>
+                      </m:ctrlPr>
+                    </m:sSubPr>
+                    <m:e>
+                      <m:r>
+                        <w:rPr>
+                          <w:rFonts w:ascii="Cambria Math" w:hAnsi="Cambria Math"/>
+                          <w:color w:val="000000" w:themeColor="text1"/>
+                          <w:bdr w:val="single" w:sz="4" w:space="0" w:color="auto"/>
+                        </w:rPr>
+                        <m:t>x</m:t>
+                      </m:r>
+                    </m:e>
+                    <m:sub>
+                      <m:r>
+                        <w:rPr>
+                          <w:rFonts w:ascii="Cambria Math" w:hAnsi="Cambria Math"/>
+                          <w:color w:val="000000" w:themeColor="text1"/>
+                          <w:bdr w:val="single" w:sz="4" w:space="0" w:color="auto"/>
+                        </w:rPr>
+                        <m:t>i</m:t>
+                      </m:r>
+                    </m:sub>
+                  </m:sSub>
+                </m:num>
+                <m:den>
+                  <m:r>
+                    <w:rPr>
+                      <w:rFonts w:ascii="Cambria Math" w:hAnsi="Cambria Math"/>
+                      <w:color w:val="000000" w:themeColor="text1"/>
+                      <w:bdr w:val="single" w:sz="4" w:space="0" w:color="auto"/>
+                    </w:rPr>
+                    <m:t>2</m:t>
+                  </m:r>
+                </m:den>
+              </m:f>
+            </m:e>
+          </m:nary>
+        </m:oMath>
+      </m:oMathPara>
+    </w:p>
+    <w:p>
+      <w:pPr>
+        <w:pStyle w:val="NormalWeb"/>
+        <w:numPr>
+          <w:ilvl w:val="0"/>
+          <w:numId w:val="9"/>
+        </w:numPr>
+        <w:shd w:val="clear" w:color="auto" w:fill="FFFFFF"/>
+        <w:spacing w:before="180" w:beforeAutospacing="0" w:after="180" w:afterAutospacing="0"/>
+        <w:rPr>
+          <w:rFonts w:ascii="Helvetica Neue" w:hAnsi="Helvetica Neue"/>
+          <w:color w:val="000000" w:themeColor="text1"/>
+        </w:rPr>
+      </w:pPr>
+      <w:r>
+        <w:rPr>
+          <w:rFonts w:ascii="Helvetica Neue" w:hAnsi="Helvetica Neue"/>
+          <w:color w:val="000000" w:themeColor="text1"/>
+        </w:rPr>
+        <w:t xml:space="preserve">The indicator function is the product we gave in part c, but </w:t>
+      </w:r>
+      <w:r>
+        <w:rPr>
+          <w:rFonts w:ascii="Helvetica Neue" w:hAnsi="Helvetica Neue"/>
+          <w:color w:val="000000" w:themeColor="text1"/>
+        </w:rPr>
+        <w:t xml:space="preserve">should </w:t>
+      </w:r>
+      <w:r>
+        <w:rPr>
+          <w:rFonts w:ascii="Helvetica Neue" w:hAnsi="Helvetica Neue"/>
+          <w:color w:val="000000" w:themeColor="text1"/>
+        </w:rPr>
+        <w:t xml:space="preserve">skip over </w:t>
+      </w:r>
+      <m:oMath>
+        <m:r>
+          <w:rPr>
+            <w:rFonts w:ascii="Cambria Math" w:hAnsi="Cambria Math"/>
+            <w:color w:val="000000" w:themeColor="text1"/>
+          </w:rPr>
+          <m:t>i</m:t>
+        </m:r>
+      </m:oMath>
+      <w:r>
+        <w:rPr>
+          <w:rFonts w:ascii="Helvetica Neue" w:hAnsi="Helvetica Neue"/>
+          <w:color w:val="000000" w:themeColor="text1"/>
+        </w:rPr>
+        <w:t xml:space="preserve"> because </w:t>
+      </w:r>
+      <m:oMath>
+        <m:sSub>
+          <m:sSubPr>
+            <m:ctrlPr>
+              <w:rPr>
+                <w:rFonts w:ascii="Cambria Math" w:hAnsi="Cambria Math"/>
+                <w:i/>
+                <w:color w:val="000000" w:themeColor="text1"/>
+              </w:rPr>
+            </m:ctrlPr>
+          </m:sSubPr>
+          <m:e>
+            <m:r>
+              <w:rPr>
+                <w:rFonts w:ascii="Cambria Math" w:hAnsi="Cambria Math"/>
+                <w:color w:val="000000" w:themeColor="text1"/>
+              </w:rPr>
+              <m:t>x</m:t>
+            </m:r>
+          </m:e>
+          <m:sub>
+            <m:r>
+              <w:rPr>
+                <w:rFonts w:ascii="Cambria Math" w:hAnsi="Cambria Math"/>
+                <w:color w:val="000000" w:themeColor="text1"/>
+              </w:rPr>
+              <m:t>i</m:t>
+            </m:r>
+          </m:sub>
+        </m:sSub>
+      </m:oMath>
+      <w:r>
+        <w:rPr>
+          <w:rFonts w:ascii="Helvetica Neue" w:hAnsi="Helvetica Neue"/>
+          <w:color w:val="000000" w:themeColor="text1"/>
+        </w:rPr>
+        <w:t xml:space="preserve"> doesn’t matter now</w:t>
+      </w:r>
+      <w:r>
+        <w:rPr>
+          <w:rFonts w:ascii="Helvetica Neue" w:hAnsi="Helvetica Neue"/>
+          <w:color w:val="000000" w:themeColor="text1"/>
+        </w:rPr>
+        <w:t xml:space="preserve"> (it could be either </w:t>
+      </w:r>
+      <m:oMath>
+        <m:r>
+          <w:rPr>
+            <w:rFonts w:ascii="Cambria Math" w:hAnsi="Cambria Math"/>
+            <w:color w:val="000000" w:themeColor="text1"/>
+          </w:rPr>
+          <m:t>-1</m:t>
+        </m:r>
+      </m:oMath>
+      <w:r>
+        <w:rPr>
+          <w:rFonts w:ascii="Helvetica Neue" w:hAnsi="Helvetica Neue"/>
+          <w:color w:val="000000" w:themeColor="text1"/>
+        </w:rPr>
+        <w:t xml:space="preserve"> or </w:t>
+      </w:r>
+      <m:oMath>
+        <m:r>
+          <w:rPr>
+            <w:rFonts w:ascii="Cambria Math" w:hAnsi="Cambria Math"/>
+            <w:color w:val="000000" w:themeColor="text1"/>
+          </w:rPr>
+          <m:t>1</m:t>
+        </m:r>
+      </m:oMath>
+      <w:r>
+        <w:rPr>
+          <w:rFonts w:ascii="Helvetica Neue" w:hAnsi="Helvetica Neue"/>
+          <w:color w:val="000000" w:themeColor="text1"/>
+        </w:rPr>
+        <w:t>)</w:t>
+      </w:r>
+      <w:r>
+        <w:rPr>
+          <w:rFonts w:ascii="Helvetica Neue" w:hAnsi="Helvetica Neue"/>
+          <w:color w:val="000000" w:themeColor="text1"/>
+        </w:rPr>
+        <w:t>:</w:t>
+      </w:r>
+    </w:p>
+    <w:p>
+      <w:pPr>
+        <w:pStyle w:val="NormalWeb"/>
+        <w:shd w:val="clear" w:color="auto" w:fill="FFFFFF"/>
+        <w:spacing w:before="180" w:beforeAutospacing="0" w:after="180" w:afterAutospacing="0"/>
+        <w:ind w:left="1080"/>
+        <w:rPr>
+          <w:rFonts w:ascii="Helvetica Neue" w:hAnsi="Helvetica Neue"/>
+          <w:color w:val="000000" w:themeColor="text1"/>
+        </w:rPr>
+      </w:pPr>
+      <m:oMathPara>
+        <m:oMathParaPr>
+          <m:jc m:val="left"/>
+        </m:oMathParaPr>
+        <m:oMath>
+          <m:sSub>
+            <m:sSubPr>
+              <m:ctrlPr>
+                <w:rPr>
+                  <w:rFonts w:ascii="Cambria Math" w:hAnsi="Cambria Math"/>
+                  <w:i/>
+                  <w:color w:val="000000" w:themeColor="text1"/>
+                </w:rPr>
+              </m:ctrlPr>
+            </m:sSubPr>
+            <m:e>
+              <m:r>
+                <w:rPr>
+                  <w:rFonts w:ascii="Cambria Math" w:hAnsi="Cambria Math"/>
+                  <w:color w:val="000000" w:themeColor="text1"/>
+                </w:rPr>
+                <m:t>1</m:t>
+              </m:r>
+            </m:e>
+            <m:sub>
+              <m:d>
+                <m:dPr>
+                  <m:begChr m:val="{"/>
+                  <m:endChr m:val="}"/>
+                  <m:ctrlPr>
+                    <w:rPr>
+                      <w:rFonts w:ascii="Cambria Math" w:hAnsi="Cambria Math"/>
+                      <w:i/>
+                      <w:color w:val="000000" w:themeColor="text1"/>
+                    </w:rPr>
+                  </m:ctrlPr>
+                </m:dPr>
+                <m:e>
+                  <m:r>
+                    <w:rPr>
+                      <w:rFonts w:ascii="Cambria Math" w:hAnsi="Cambria Math"/>
+                      <w:color w:val="000000" w:themeColor="text1"/>
+                    </w:rPr>
+                    <m:t>a, a+</m:t>
+                  </m:r>
+                  <m:sSub>
+                    <m:sSubPr>
+                      <m:ctrlPr>
+                        <w:rPr>
+                          <w:rFonts w:ascii="Cambria Math" w:hAnsi="Cambria Math"/>
+                          <w:i/>
+                          <w:color w:val="000000" w:themeColor="text1"/>
+                        </w:rPr>
+                      </m:ctrlPr>
+                    </m:sSubPr>
+                    <m:e>
+                      <m:r>
+                        <w:rPr>
+                          <w:rFonts w:ascii="Cambria Math" w:hAnsi="Cambria Math"/>
+                          <w:color w:val="000000" w:themeColor="text1"/>
+                        </w:rPr>
+                        <m:t>e</m:t>
+                      </m:r>
+                    </m:e>
+                    <m:sub>
+                      <m:r>
+                        <w:rPr>
+                          <w:rFonts w:ascii="Cambria Math" w:hAnsi="Cambria Math"/>
+                          <w:color w:val="000000" w:themeColor="text1"/>
+                        </w:rPr>
+                        <m:t>i</m:t>
+                      </m:r>
+                    </m:sub>
+                  </m:sSub>
+                </m:e>
+              </m:d>
+            </m:sub>
+          </m:sSub>
+          <m:r>
+            <w:rPr>
+              <w:rFonts w:ascii="Cambria Math" w:hAnsi="Cambria Math"/>
+              <w:color w:val="000000" w:themeColor="text1"/>
+            </w:rPr>
+            <m:t>=</m:t>
+          </m:r>
+          <m:nary>
+            <m:naryPr>
+              <m:chr m:val="∏"/>
+              <m:ctrlPr>
+                <w:rPr>
+                  <w:rFonts w:ascii="Cambria Math" w:hAnsi="Cambria Math"/>
+                  <w:i/>
+                  <w:color w:val="000000" w:themeColor="text1"/>
+                </w:rPr>
+              </m:ctrlPr>
+            </m:naryPr>
+            <m:sub>
+              <m:r>
+                <w:rPr>
+                  <w:rFonts w:ascii="Cambria Math" w:hAnsi="Cambria Math"/>
+                  <w:color w:val="000000" w:themeColor="text1"/>
+                </w:rPr>
+                <m:t>j=1</m:t>
+              </m:r>
+            </m:sub>
+            <m:sup>
+              <m:r>
+                <w:rPr>
+                  <w:rFonts w:ascii="Cambria Math" w:hAnsi="Cambria Math"/>
+                  <w:color w:val="000000" w:themeColor="text1"/>
+                </w:rPr>
+                <m:t>i-1</m:t>
+              </m:r>
+            </m:sup>
+            <m:e>
+              <m:f>
+                <m:fPr>
+                  <m:ctrlPr>
+                    <w:rPr>
+                      <w:rFonts w:ascii="Cambria Math" w:hAnsi="Cambria Math"/>
+                      <w:i/>
+                      <w:color w:val="000000" w:themeColor="text1"/>
+                    </w:rPr>
+                  </m:ctrlPr>
+                </m:fPr>
+                <m:num>
+                  <m:r>
+                    <w:rPr>
+                      <w:rFonts w:ascii="Cambria Math" w:hAnsi="Cambria Math"/>
+                      <w:color w:val="000000" w:themeColor="text1"/>
+                    </w:rPr>
+                    <m:t>1+</m:t>
+                  </m:r>
+                  <m:sSub>
+                    <m:sSubPr>
+                      <m:ctrlPr>
+                        <w:rPr>
+                          <w:rFonts w:ascii="Cambria Math" w:hAnsi="Cambria Math"/>
+                          <w:i/>
+                          <w:color w:val="000000" w:themeColor="text1"/>
+                        </w:rPr>
+                      </m:ctrlPr>
+                    </m:sSubPr>
+                    <m:e>
+                      <m:r>
+                        <w:rPr>
+                          <w:rFonts w:ascii="Cambria Math" w:hAnsi="Cambria Math"/>
+                          <w:color w:val="000000" w:themeColor="text1"/>
+                        </w:rPr>
+                        <m:t>a</m:t>
+                      </m:r>
+                    </m:e>
+                    <m:sub>
+                      <m:r>
+                        <w:rPr>
+                          <w:rFonts w:ascii="Cambria Math" w:hAnsi="Cambria Math"/>
+                          <w:color w:val="000000" w:themeColor="text1"/>
+                        </w:rPr>
+                        <m:t>j</m:t>
+                      </m:r>
+                    </m:sub>
+                  </m:sSub>
+                  <m:sSub>
+                    <m:sSubPr>
+                      <m:ctrlPr>
+                        <w:rPr>
+                          <w:rFonts w:ascii="Cambria Math" w:hAnsi="Cambria Math"/>
+                          <w:i/>
+                          <w:color w:val="000000" w:themeColor="text1"/>
+                        </w:rPr>
+                      </m:ctrlPr>
+                    </m:sSubPr>
+                    <m:e>
+                      <m:r>
+                        <w:rPr>
+                          <w:rFonts w:ascii="Cambria Math" w:hAnsi="Cambria Math"/>
+                          <w:color w:val="000000" w:themeColor="text1"/>
+                        </w:rPr>
+                        <m:t>x</m:t>
+                      </m:r>
+                    </m:e>
+                    <m:sub>
+                      <m:r>
+                        <w:rPr>
+                          <w:rFonts w:ascii="Cambria Math" w:hAnsi="Cambria Math"/>
+                          <w:color w:val="000000" w:themeColor="text1"/>
+                        </w:rPr>
+                        <m:t>j</m:t>
+                      </m:r>
+                    </m:sub>
+                  </m:sSub>
+                </m:num>
+                <m:den>
+                  <m:r>
+                    <w:rPr>
+                      <w:rFonts w:ascii="Cambria Math" w:hAnsi="Cambria Math"/>
+                      <w:color w:val="000000" w:themeColor="text1"/>
+                    </w:rPr>
+                    <m:t>2</m:t>
+                  </m:r>
+                </m:den>
+              </m:f>
+            </m:e>
+          </m:nary>
+          <m:r>
+            <w:rPr>
+              <w:rFonts w:ascii="Cambria Math" w:hAnsi="Cambria Math"/>
+              <w:color w:val="000000" w:themeColor="text1"/>
+            </w:rPr>
+            <m:t>×</m:t>
+          </m:r>
+          <m:nary>
+            <m:naryPr>
+              <m:chr m:val="∏"/>
+              <m:ctrlPr>
+                <w:rPr>
+                  <w:rFonts w:ascii="Cambria Math" w:hAnsi="Cambria Math"/>
+                  <w:i/>
+                  <w:color w:val="000000" w:themeColor="text1"/>
+                </w:rPr>
+              </m:ctrlPr>
+            </m:naryPr>
+            <m:sub>
+              <m:r>
+                <w:rPr>
+                  <w:rFonts w:ascii="Cambria Math" w:hAnsi="Cambria Math"/>
+                  <w:color w:val="000000" w:themeColor="text1"/>
+                </w:rPr>
+                <m:t>j=</m:t>
+              </m:r>
+              <m:r>
+                <w:rPr>
+                  <w:rFonts w:ascii="Cambria Math" w:hAnsi="Cambria Math"/>
+                  <w:color w:val="000000" w:themeColor="text1"/>
+                </w:rPr>
+                <m:t>i+1</m:t>
+              </m:r>
+            </m:sub>
+            <m:sup>
+              <m:r>
+                <w:rPr>
+                  <w:rFonts w:ascii="Cambria Math" w:hAnsi="Cambria Math"/>
+                  <w:color w:val="000000" w:themeColor="text1"/>
+                </w:rPr>
+                <m:t>n</m:t>
+              </m:r>
+            </m:sup>
+            <m:e>
+              <m:f>
+                <m:fPr>
+                  <m:ctrlPr>
+                    <w:rPr>
+                      <w:rFonts w:ascii="Cambria Math" w:hAnsi="Cambria Math"/>
+                      <w:i/>
+                      <w:color w:val="000000" w:themeColor="text1"/>
+                    </w:rPr>
+                  </m:ctrlPr>
+                </m:fPr>
+                <m:num>
+                  <m:r>
+                    <w:rPr>
+                      <w:rFonts w:ascii="Cambria Math" w:hAnsi="Cambria Math"/>
+                      <w:color w:val="000000" w:themeColor="text1"/>
+                    </w:rPr>
+                    <m:t>1+</m:t>
+                  </m:r>
+                  <m:sSub>
+                    <m:sSubPr>
+                      <m:ctrlPr>
+                        <w:rPr>
+                          <w:rFonts w:ascii="Cambria Math" w:hAnsi="Cambria Math"/>
+                          <w:i/>
+                          <w:color w:val="000000" w:themeColor="text1"/>
+                        </w:rPr>
+                      </m:ctrlPr>
+                    </m:sSubPr>
+                    <m:e>
+                      <m:r>
+                        <w:rPr>
+                          <w:rFonts w:ascii="Cambria Math" w:hAnsi="Cambria Math"/>
+                          <w:color w:val="000000" w:themeColor="text1"/>
+                        </w:rPr>
+                        <m:t>a</m:t>
+                      </m:r>
+                    </m:e>
+                    <m:sub>
+                      <m:r>
+                        <w:rPr>
+                          <w:rFonts w:ascii="Cambria Math" w:hAnsi="Cambria Math"/>
+                          <w:color w:val="000000" w:themeColor="text1"/>
+                        </w:rPr>
+                        <m:t>j</m:t>
+                      </m:r>
+                    </m:sub>
+                  </m:sSub>
+                  <m:sSub>
+                    <m:sSubPr>
+                      <m:ctrlPr>
+                        <w:rPr>
+                          <w:rFonts w:ascii="Cambria Math" w:hAnsi="Cambria Math"/>
+                          <w:i/>
+                          <w:color w:val="000000" w:themeColor="text1"/>
+                        </w:rPr>
+                      </m:ctrlPr>
+                    </m:sSubPr>
+                    <m:e>
+                      <m:r>
+                        <w:rPr>
+                          <w:rFonts w:ascii="Cambria Math" w:hAnsi="Cambria Math"/>
+                          <w:color w:val="000000" w:themeColor="text1"/>
+                        </w:rPr>
+                        <m:t>x</m:t>
+                      </m:r>
+                    </m:e>
+                    <m:sub>
+                      <m:r>
+                        <w:rPr>
+                          <w:rFonts w:ascii="Cambria Math" w:hAnsi="Cambria Math"/>
+                          <w:color w:val="000000" w:themeColor="text1"/>
+                        </w:rPr>
+                        <m:t>j</m:t>
+                      </m:r>
+                    </m:sub>
+                  </m:sSub>
+                </m:num>
+                <m:den>
+                  <m:r>
+                    <w:rPr>
+                      <w:rFonts w:ascii="Cambria Math" w:hAnsi="Cambria Math"/>
+                      <w:color w:val="000000" w:themeColor="text1"/>
+                    </w:rPr>
+                    <m:t>2</m:t>
+                  </m:r>
+                </m:den>
+              </m:f>
+            </m:e>
+          </m:nary>
+        </m:oMath>
+      </m:oMathPara>
+    </w:p>
+    <w:p>
+      <w:pPr>
+        <w:pStyle w:val="NormalWeb"/>
+        <w:shd w:val="clear" w:color="auto" w:fill="FFFFFF"/>
+        <w:spacing w:before="180" w:beforeAutospacing="0" w:after="180" w:afterAutospacing="0"/>
+        <w:ind w:left="1080"/>
+        <w:rPr>
+          <w:rFonts w:ascii="Helvetica Neue" w:hAnsi="Helvetica Neue"/>
+          <w:color w:val="000000" w:themeColor="text1"/>
+        </w:rPr>
+      </w:pPr>
+      <m:oMathPara>
+        <m:oMathParaPr>
+          <m:jc m:val="left"/>
+        </m:oMathParaPr>
+        <m:oMath>
+          <m:r>
+            <m:rPr>
+              <m:sty m:val="bi"/>
+            </m:rPr>
+            <w:rPr>
+              <w:rFonts w:ascii="Cambria Math" w:hAnsi="Cambria Math"/>
+              <w:color w:val="000000" w:themeColor="text1"/>
+            </w:rPr>
+            <m:t>E</m:t>
+          </m:r>
+          <m:d>
+            <m:dPr>
+              <m:begChr m:val="["/>
+              <m:endChr m:val="]"/>
+              <m:ctrlPr>
+                <w:rPr>
+                  <w:rFonts w:ascii="Cambria Math" w:hAnsi="Cambria Math"/>
+                  <w:i/>
+                  <w:color w:val="000000" w:themeColor="text1"/>
+                </w:rPr>
+              </m:ctrlPr>
+            </m:dPr>
+            <m:e>
+              <m:sSub>
+                <m:sSubPr>
+                  <m:ctrlPr>
+                    <w:rPr>
+                      <w:rFonts w:ascii="Cambria Math" w:hAnsi="Cambria Math"/>
+                      <w:i/>
+                      <w:color w:val="000000" w:themeColor="text1"/>
+                    </w:rPr>
+                  </m:ctrlPr>
+                </m:sSubPr>
+                <m:e>
+                  <m:r>
+                    <w:rPr>
+                      <w:rFonts w:ascii="Cambria Math" w:hAnsi="Cambria Math"/>
+                      <w:color w:val="000000" w:themeColor="text1"/>
+                    </w:rPr>
+                    <m:t>1</m:t>
+                  </m:r>
+                </m:e>
+                <m:sub>
+                  <m:d>
+                    <m:dPr>
+                      <m:begChr m:val="{"/>
+                      <m:endChr m:val="}"/>
+                      <m:ctrlPr>
+                        <w:rPr>
+                          <w:rFonts w:ascii="Cambria Math" w:hAnsi="Cambria Math"/>
+                          <w:i/>
+                          <w:color w:val="000000" w:themeColor="text1"/>
+                        </w:rPr>
+                      </m:ctrlPr>
+                    </m:dPr>
+                    <m:e>
+                      <m:r>
+                        <w:rPr>
+                          <w:rFonts w:ascii="Cambria Math" w:hAnsi="Cambria Math"/>
+                          <w:color w:val="000000" w:themeColor="text1"/>
+                        </w:rPr>
+                        <m:t>a,a+</m:t>
+                      </m:r>
+                      <m:sSub>
+                        <m:sSubPr>
+                          <m:ctrlPr>
+                            <w:rPr>
+                              <w:rFonts w:ascii="Cambria Math" w:hAnsi="Cambria Math"/>
+                              <w:i/>
+                              <w:color w:val="000000" w:themeColor="text1"/>
+                            </w:rPr>
+                          </m:ctrlPr>
+                        </m:sSubPr>
+                        <m:e>
+                          <m:r>
+                            <w:rPr>
+                              <w:rFonts w:ascii="Cambria Math" w:hAnsi="Cambria Math"/>
+                              <w:color w:val="000000" w:themeColor="text1"/>
+                            </w:rPr>
+                            <m:t>e</m:t>
+                          </m:r>
+                        </m:e>
+                        <m:sub>
+                          <m:r>
+                            <w:rPr>
+                              <w:rFonts w:ascii="Cambria Math" w:hAnsi="Cambria Math"/>
+                              <w:color w:val="000000" w:themeColor="text1"/>
+                            </w:rPr>
+                            <m:t>i</m:t>
+                          </m:r>
+                        </m:sub>
+                      </m:sSub>
+                    </m:e>
+                  </m:d>
+                </m:sub>
+              </m:sSub>
+            </m:e>
+          </m:d>
+          <m:r>
+            <w:rPr>
+              <w:rFonts w:ascii="Cambria Math" w:hAnsi="Cambria Math"/>
+              <w:color w:val="000000" w:themeColor="text1"/>
+            </w:rPr>
+            <m:t>=</m:t>
+          </m:r>
+          <m:r>
+            <w:rPr>
+              <w:rFonts w:ascii="Cambria Math" w:hAnsi="Cambria Math"/>
+              <w:color w:val="000000" w:themeColor="text1"/>
+            </w:rPr>
+            <m:t>1×</m:t>
+          </m:r>
+          <m:r>
+            <m:rPr>
+              <m:sty m:val="bi"/>
+            </m:rPr>
+            <w:rPr>
+              <w:rFonts w:ascii="Cambria Math" w:hAnsi="Cambria Math"/>
+              <w:color w:val="000000" w:themeColor="text1"/>
+            </w:rPr>
+            <m:t>P</m:t>
+          </m:r>
+          <m:d>
+            <m:dPr>
+              <m:ctrlPr>
+                <w:rPr>
+                  <w:rFonts w:ascii="Cambria Math" w:hAnsi="Cambria Math"/>
+                  <w:i/>
+                  <w:color w:val="000000" w:themeColor="text1"/>
+                </w:rPr>
+              </m:ctrlPr>
+            </m:dPr>
+            <m:e>
+              <m:acc>
+                <m:accPr>
+                  <m:chr m:val="⃗"/>
+                  <m:ctrlPr>
+                    <w:rPr>
+                      <w:rFonts w:ascii="Cambria Math" w:hAnsi="Cambria Math"/>
+                      <w:i/>
+                      <w:color w:val="000000" w:themeColor="text1"/>
+                    </w:rPr>
+                  </m:ctrlPr>
+                </m:accPr>
+                <m:e>
+                  <m:r>
+                    <w:rPr>
+                      <w:rFonts w:ascii="Cambria Math" w:hAnsi="Cambria Math"/>
+                      <w:color w:val="000000" w:themeColor="text1"/>
+                    </w:rPr>
+                    <m:t>x</m:t>
+                  </m:r>
+                </m:e>
+              </m:acc>
+              <m:r>
+                <w:rPr>
+                  <w:rFonts w:ascii="Cambria Math" w:hAnsi="Cambria Math"/>
+                  <w:color w:val="000000" w:themeColor="text1"/>
+                </w:rPr>
+                <m:t>=</m:t>
+              </m:r>
+              <m:acc>
+                <m:accPr>
+                  <m:chr m:val="⃗"/>
+                  <m:ctrlPr>
+                    <w:rPr>
+                      <w:rFonts w:ascii="Cambria Math" w:hAnsi="Cambria Math"/>
+                      <w:i/>
+                      <w:color w:val="000000" w:themeColor="text1"/>
+                    </w:rPr>
+                  </m:ctrlPr>
+                </m:accPr>
+                <m:e>
+                  <m:r>
+                    <w:rPr>
+                      <w:rFonts w:ascii="Cambria Math" w:hAnsi="Cambria Math"/>
+                      <w:color w:val="000000" w:themeColor="text1"/>
+                    </w:rPr>
+                    <m:t>a</m:t>
+                  </m:r>
+                </m:e>
+              </m:acc>
+            </m:e>
+          </m:d>
+          <m:r>
+            <w:rPr>
+              <w:rFonts w:ascii="Cambria Math" w:hAnsi="Cambria Math"/>
+              <w:color w:val="000000" w:themeColor="text1"/>
+            </w:rPr>
+            <m:t>+0×</m:t>
+          </m:r>
+          <m:r>
+            <m:rPr>
+              <m:sty m:val="bi"/>
+            </m:rPr>
+            <w:rPr>
+              <w:rFonts w:ascii="Cambria Math" w:hAnsi="Cambria Math"/>
+              <w:color w:val="000000" w:themeColor="text1"/>
+            </w:rPr>
+            <m:t>P</m:t>
+          </m:r>
+          <m:d>
+            <m:dPr>
+              <m:ctrlPr>
+                <w:rPr>
+                  <w:rFonts w:ascii="Cambria Math" w:hAnsi="Cambria Math"/>
+                  <w:i/>
+                  <w:color w:val="000000" w:themeColor="text1"/>
+                </w:rPr>
+              </m:ctrlPr>
+            </m:dPr>
+            <m:e>
+              <m:acc>
+                <m:accPr>
+                  <m:chr m:val="⃗"/>
+                  <m:ctrlPr>
+                    <w:rPr>
+                      <w:rFonts w:ascii="Cambria Math" w:hAnsi="Cambria Math"/>
+                      <w:i/>
+                      <w:color w:val="000000" w:themeColor="text1"/>
+                    </w:rPr>
+                  </m:ctrlPr>
+                </m:accPr>
+                <m:e>
+                  <m:r>
+                    <w:rPr>
+                      <w:rFonts w:ascii="Cambria Math" w:hAnsi="Cambria Math"/>
+                      <w:color w:val="000000" w:themeColor="text1"/>
+                    </w:rPr>
+                    <m:t>x</m:t>
+                  </m:r>
+                </m:e>
+              </m:acc>
+              <m:r>
+                <w:rPr>
+                  <w:rFonts w:ascii="Cambria Math" w:hAnsi="Cambria Math"/>
+                  <w:color w:val="000000" w:themeColor="text1"/>
+                </w:rPr>
+                <m:t>≠</m:t>
+              </m:r>
+              <m:acc>
+                <m:accPr>
+                  <m:chr m:val="⃗"/>
+                  <m:ctrlPr>
+                    <w:rPr>
+                      <w:rFonts w:ascii="Cambria Math" w:hAnsi="Cambria Math"/>
+                      <w:i/>
+                      <w:color w:val="000000" w:themeColor="text1"/>
+                    </w:rPr>
+                  </m:ctrlPr>
+                </m:accPr>
+                <m:e>
+                  <m:r>
+                    <w:rPr>
+                      <w:rFonts w:ascii="Cambria Math" w:hAnsi="Cambria Math"/>
+                      <w:color w:val="000000" w:themeColor="text1"/>
+                    </w:rPr>
+                    <m:t>a</m:t>
+                  </m:r>
+                </m:e>
+              </m:acc>
+            </m:e>
+          </m:d>
+          <m:r>
+            <w:rPr>
+              <w:rFonts w:ascii="Cambria Math" w:hAnsi="Cambria Math"/>
+              <w:color w:val="000000" w:themeColor="text1"/>
+            </w:rPr>
+            <m:t>=</m:t>
+          </m:r>
+          <m:r>
+            <m:rPr>
+              <m:sty m:val="bi"/>
+            </m:rPr>
+            <w:rPr>
+              <w:rFonts w:ascii="Cambria Math" w:hAnsi="Cambria Math"/>
+              <w:color w:val="000000" w:themeColor="text1"/>
+            </w:rPr>
+            <m:t>P</m:t>
+          </m:r>
+          <m:d>
+            <m:dPr>
+              <m:ctrlPr>
+                <w:rPr>
+                  <w:rFonts w:ascii="Cambria Math" w:hAnsi="Cambria Math"/>
+                  <w:i/>
+                  <w:color w:val="000000" w:themeColor="text1"/>
+                </w:rPr>
+              </m:ctrlPr>
+            </m:dPr>
+            <m:e>
+              <m:acc>
+                <m:accPr>
+                  <m:chr m:val="⃗"/>
+                  <m:ctrlPr>
+                    <w:rPr>
+                      <w:rFonts w:ascii="Cambria Math" w:hAnsi="Cambria Math"/>
+                      <w:i/>
+                      <w:color w:val="000000" w:themeColor="text1"/>
+                    </w:rPr>
+                  </m:ctrlPr>
+                </m:accPr>
+                <m:e>
+                  <m:r>
+                    <w:rPr>
+                      <w:rFonts w:ascii="Cambria Math" w:hAnsi="Cambria Math"/>
+                      <w:color w:val="000000" w:themeColor="text1"/>
+                    </w:rPr>
+                    <m:t>x</m:t>
+                  </m:r>
+                </m:e>
+              </m:acc>
+              <m:r>
+                <w:rPr>
+                  <w:rFonts w:ascii="Cambria Math" w:hAnsi="Cambria Math"/>
+                  <w:color w:val="000000" w:themeColor="text1"/>
+                </w:rPr>
+                <m:t>=</m:t>
+              </m:r>
+              <m:acc>
+                <m:accPr>
+                  <m:chr m:val="⃗"/>
+                  <m:ctrlPr>
+                    <w:rPr>
+                      <w:rFonts w:ascii="Cambria Math" w:hAnsi="Cambria Math"/>
+                      <w:i/>
+                      <w:color w:val="000000" w:themeColor="text1"/>
+                    </w:rPr>
+                  </m:ctrlPr>
+                </m:accPr>
+                <m:e>
+                  <m:r>
+                    <w:rPr>
+                      <w:rFonts w:ascii="Cambria Math" w:hAnsi="Cambria Math"/>
+                      <w:color w:val="000000" w:themeColor="text1"/>
+                    </w:rPr>
+                    <m:t>a</m:t>
+                  </m:r>
+                </m:e>
+              </m:acc>
+            </m:e>
+          </m:d>
+          <m:r>
+            <w:rPr>
+              <w:rFonts w:ascii="Cambria Math" w:hAnsi="Cambria Math"/>
+              <w:color w:val="000000" w:themeColor="text1"/>
+            </w:rPr>
+            <m:t>=</m:t>
+          </m:r>
+          <m:f>
+            <m:fPr>
+              <m:ctrlPr>
+                <w:rPr>
+                  <w:rFonts w:ascii="Cambria Math" w:hAnsi="Cambria Math"/>
+                  <w:i/>
+                  <w:color w:val="000000" w:themeColor="text1"/>
+                </w:rPr>
+              </m:ctrlPr>
+            </m:fPr>
+            <m:num>
+              <m:r>
+                <w:rPr>
+                  <w:rFonts w:ascii="Cambria Math" w:hAnsi="Cambria Math"/>
+                  <w:color w:val="000000" w:themeColor="text1"/>
+                </w:rPr>
+                <m:t>1</m:t>
+              </m:r>
+            </m:num>
+            <m:den>
+              <m:sSup>
+                <m:sSupPr>
+                  <m:ctrlPr>
+                    <w:rPr>
+                      <w:rFonts w:ascii="Cambria Math" w:hAnsi="Cambria Math"/>
+                      <w:i/>
+                      <w:color w:val="000000" w:themeColor="text1"/>
+                    </w:rPr>
+                  </m:ctrlPr>
+                </m:sSupPr>
+                <m:e>
+                  <m:r>
+                    <w:rPr>
+                      <w:rFonts w:ascii="Cambria Math" w:hAnsi="Cambria Math"/>
+                      <w:color w:val="000000" w:themeColor="text1"/>
+                    </w:rPr>
+                    <m:t>2</m:t>
+                  </m:r>
+                </m:e>
+                <m:sup>
+                  <m:r>
+                    <w:rPr>
+                      <w:rFonts w:ascii="Cambria Math" w:hAnsi="Cambria Math"/>
+                      <w:color w:val="000000" w:themeColor="text1"/>
+                    </w:rPr>
+                    <m:t>n</m:t>
+                  </m:r>
+                  <m:r>
+                    <w:rPr>
+                      <w:rFonts w:ascii="Cambria Math" w:hAnsi="Cambria Math"/>
+                      <w:color w:val="000000" w:themeColor="text1"/>
+                    </w:rPr>
+                    <m:t>-1</m:t>
+                  </m:r>
+                </m:sup>
+              </m:sSup>
+            </m:den>
+          </m:f>
+        </m:oMath>
+      </m:oMathPara>
+    </w:p>
+    <w:p>
+      <w:pPr>
+        <w:pStyle w:val="NormalWeb"/>
+        <w:shd w:val="clear" w:color="auto" w:fill="FFFFFF"/>
+        <w:spacing w:before="180" w:beforeAutospacing="0" w:after="180" w:afterAutospacing="0"/>
+        <w:ind w:left="1080"/>
+        <w:rPr>
+          <w:rFonts w:ascii="Helvetica Neue" w:hAnsi="Helvetica Neue"/>
+          <w:color w:val="000000" w:themeColor="text1"/>
+        </w:rPr>
+      </w:pPr>
+      <m:oMathPara>
+        <m:oMathParaPr>
+          <m:jc m:val="left"/>
+        </m:oMathParaPr>
+        <m:oMath>
+          <m:sSub>
+            <m:sSubPr>
+              <m:ctrlPr>
+                <w:rPr>
+                  <w:rFonts w:ascii="Cambria Math" w:hAnsi="Cambria Math"/>
+                  <w:i/>
+                  <w:color w:val="000000" w:themeColor="text1"/>
+                </w:rPr>
+              </m:ctrlPr>
+            </m:sSubPr>
+            <m:e>
+              <m:r>
+                <w:rPr>
+                  <w:rFonts w:ascii="Cambria Math" w:hAnsi="Cambria Math"/>
+                  <w:color w:val="000000" w:themeColor="text1"/>
+                </w:rPr>
+                <m:t>ϕ</m:t>
+              </m:r>
+            </m:e>
+            <m:sub>
+              <m:d>
+                <m:dPr>
+                  <m:begChr m:val="{"/>
+                  <m:endChr m:val="}"/>
+                  <m:ctrlPr>
+                    <w:rPr>
+                      <w:rFonts w:ascii="Cambria Math" w:hAnsi="Cambria Math"/>
+                      <w:i/>
+                      <w:color w:val="000000" w:themeColor="text1"/>
+                    </w:rPr>
+                  </m:ctrlPr>
+                </m:dPr>
+                <m:e>
+                  <m:r>
+                    <w:rPr>
+                      <w:rFonts w:ascii="Cambria Math" w:hAnsi="Cambria Math"/>
+                      <w:color w:val="000000" w:themeColor="text1"/>
+                    </w:rPr>
+                    <m:t>a,a+</m:t>
+                  </m:r>
+                  <m:sSub>
+                    <m:sSubPr>
+                      <m:ctrlPr>
+                        <w:rPr>
+                          <w:rFonts w:ascii="Cambria Math" w:hAnsi="Cambria Math"/>
+                          <w:i/>
+                          <w:color w:val="000000" w:themeColor="text1"/>
+                        </w:rPr>
+                      </m:ctrlPr>
+                    </m:sSubPr>
+                    <m:e>
+                      <m:r>
+                        <w:rPr>
+                          <w:rFonts w:ascii="Cambria Math" w:hAnsi="Cambria Math"/>
+                          <w:color w:val="000000" w:themeColor="text1"/>
+                        </w:rPr>
+                        <m:t>e</m:t>
+                      </m:r>
+                    </m:e>
+                    <m:sub>
+                      <m:r>
+                        <w:rPr>
+                          <w:rFonts w:ascii="Cambria Math" w:hAnsi="Cambria Math"/>
+                          <w:color w:val="000000" w:themeColor="text1"/>
+                        </w:rPr>
+                        <m:t>i</m:t>
+                      </m:r>
+                    </m:sub>
+                  </m:sSub>
+                </m:e>
+              </m:d>
+            </m:sub>
+          </m:sSub>
+          <m:r>
+            <w:rPr>
+              <w:rFonts w:ascii="Cambria Math" w:hAnsi="Cambria Math"/>
+              <w:color w:val="000000" w:themeColor="text1"/>
+            </w:rPr>
+            <m:t>=</m:t>
+          </m:r>
+          <m:sSup>
+            <m:sSupPr>
+              <m:ctrlPr>
+                <w:rPr>
+                  <w:rFonts w:ascii="Cambria Math" w:hAnsi="Cambria Math"/>
+                  <w:i/>
+                  <w:color w:val="000000" w:themeColor="text1"/>
+                </w:rPr>
+              </m:ctrlPr>
+            </m:sSupPr>
+            <m:e>
+              <m:r>
+                <w:rPr>
+                  <w:rFonts w:ascii="Cambria Math" w:hAnsi="Cambria Math"/>
+                  <w:color w:val="000000" w:themeColor="text1"/>
+                </w:rPr>
+                <m:t>2</m:t>
+              </m:r>
+            </m:e>
+            <m:sup>
+              <m:r>
+                <w:rPr>
+                  <w:rFonts w:ascii="Cambria Math" w:hAnsi="Cambria Math"/>
+                  <w:color w:val="000000" w:themeColor="text1"/>
+                </w:rPr>
+                <m:t>n-1</m:t>
+              </m:r>
+            </m:sup>
+          </m:sSup>
+          <m:r>
+            <w:rPr>
+              <w:rFonts w:ascii="Cambria Math" w:hAnsi="Cambria Math"/>
+              <w:color w:val="000000" w:themeColor="text1"/>
+            </w:rPr>
+            <m:t>×</m:t>
+          </m:r>
+          <m:nary>
+            <m:naryPr>
+              <m:chr m:val="∏"/>
+              <m:ctrlPr>
+                <w:rPr>
+                  <w:rFonts w:ascii="Cambria Math" w:hAnsi="Cambria Math"/>
+                  <w:i/>
+                  <w:color w:val="000000" w:themeColor="text1"/>
+                </w:rPr>
+              </m:ctrlPr>
+            </m:naryPr>
+            <m:sub>
+              <m:r>
+                <w:rPr>
+                  <w:rFonts w:ascii="Cambria Math" w:hAnsi="Cambria Math"/>
+                  <w:color w:val="000000" w:themeColor="text1"/>
+                </w:rPr>
+                <m:t>j=1</m:t>
+              </m:r>
+            </m:sub>
+            <m:sup>
+              <m:r>
+                <w:rPr>
+                  <w:rFonts w:ascii="Cambria Math" w:hAnsi="Cambria Math"/>
+                  <w:color w:val="000000" w:themeColor="text1"/>
+                </w:rPr>
+                <m:t>i-1</m:t>
+              </m:r>
+            </m:sup>
+            <m:e>
+              <m:f>
+                <m:fPr>
+                  <m:ctrlPr>
+                    <w:rPr>
+                      <w:rFonts w:ascii="Cambria Math" w:hAnsi="Cambria Math"/>
+                      <w:i/>
+                      <w:color w:val="000000" w:themeColor="text1"/>
+                    </w:rPr>
+                  </m:ctrlPr>
+                </m:fPr>
+                <m:num>
+                  <m:r>
+                    <w:rPr>
+                      <w:rFonts w:ascii="Cambria Math" w:hAnsi="Cambria Math"/>
+                      <w:color w:val="000000" w:themeColor="text1"/>
+                    </w:rPr>
+                    <m:t>1+</m:t>
+                  </m:r>
+                  <m:sSub>
+                    <m:sSubPr>
+                      <m:ctrlPr>
+                        <w:rPr>
+                          <w:rFonts w:ascii="Cambria Math" w:hAnsi="Cambria Math"/>
+                          <w:i/>
+                          <w:color w:val="000000" w:themeColor="text1"/>
+                        </w:rPr>
+                      </m:ctrlPr>
+                    </m:sSubPr>
+                    <m:e>
+                      <m:r>
+                        <w:rPr>
+                          <w:rFonts w:ascii="Cambria Math" w:hAnsi="Cambria Math"/>
+                          <w:color w:val="000000" w:themeColor="text1"/>
+                        </w:rPr>
+                        <m:t>a</m:t>
+                      </m:r>
+                    </m:e>
+                    <m:sub>
+                      <m:r>
+                        <w:rPr>
+                          <w:rFonts w:ascii="Cambria Math" w:hAnsi="Cambria Math"/>
+                          <w:color w:val="000000" w:themeColor="text1"/>
+                        </w:rPr>
+                        <m:t>j</m:t>
+                      </m:r>
+                    </m:sub>
+                  </m:sSub>
+                  <m:sSub>
+                    <m:sSubPr>
+                      <m:ctrlPr>
+                        <w:rPr>
+                          <w:rFonts w:ascii="Cambria Math" w:hAnsi="Cambria Math"/>
+                          <w:i/>
+                          <w:color w:val="000000" w:themeColor="text1"/>
+                        </w:rPr>
+                      </m:ctrlPr>
+                    </m:sSubPr>
+                    <m:e>
+                      <m:r>
+                        <w:rPr>
+                          <w:rFonts w:ascii="Cambria Math" w:hAnsi="Cambria Math"/>
+                          <w:color w:val="000000" w:themeColor="text1"/>
+                        </w:rPr>
+                        <m:t>x</m:t>
+                      </m:r>
+                    </m:e>
+                    <m:sub>
+                      <m:r>
+                        <w:rPr>
+                          <w:rFonts w:ascii="Cambria Math" w:hAnsi="Cambria Math"/>
+                          <w:color w:val="000000" w:themeColor="text1"/>
+                        </w:rPr>
+                        <m:t>j</m:t>
+                      </m:r>
+                    </m:sub>
+                  </m:sSub>
+                </m:num>
+                <m:den>
+                  <m:r>
+                    <w:rPr>
+                      <w:rFonts w:ascii="Cambria Math" w:hAnsi="Cambria Math"/>
+                      <w:color w:val="000000" w:themeColor="text1"/>
+                    </w:rPr>
+                    <m:t>2</m:t>
+                  </m:r>
+                </m:den>
+              </m:f>
+            </m:e>
+          </m:nary>
+          <m:r>
+            <w:rPr>
+              <w:rFonts w:ascii="Cambria Math" w:hAnsi="Cambria Math"/>
+              <w:color w:val="000000" w:themeColor="text1"/>
+            </w:rPr>
+            <m:t>×</m:t>
+          </m:r>
+          <m:nary>
+            <m:naryPr>
+              <m:chr m:val="∏"/>
+              <m:ctrlPr>
+                <w:rPr>
+                  <w:rFonts w:ascii="Cambria Math" w:hAnsi="Cambria Math"/>
+                  <w:i/>
+                  <w:color w:val="000000" w:themeColor="text1"/>
+                </w:rPr>
+              </m:ctrlPr>
+            </m:naryPr>
+            <m:sub>
+              <m:r>
+                <w:rPr>
+                  <w:rFonts w:ascii="Cambria Math" w:hAnsi="Cambria Math"/>
+                  <w:color w:val="000000" w:themeColor="text1"/>
+                </w:rPr>
+                <m:t>j=</m:t>
+              </m:r>
+              <m:r>
+                <w:rPr>
+                  <w:rFonts w:ascii="Cambria Math" w:hAnsi="Cambria Math"/>
+                  <w:color w:val="000000" w:themeColor="text1"/>
+                </w:rPr>
+                <m:t>i+1</m:t>
+              </m:r>
+            </m:sub>
+            <m:sup>
+              <m:r>
+                <w:rPr>
+                  <w:rFonts w:ascii="Cambria Math" w:hAnsi="Cambria Math"/>
+                  <w:color w:val="000000" w:themeColor="text1"/>
+                </w:rPr>
+                <m:t>n</m:t>
+              </m:r>
+            </m:sup>
+            <m:e>
+              <m:f>
+                <m:fPr>
+                  <m:ctrlPr>
+                    <w:rPr>
+                      <w:rFonts w:ascii="Cambria Math" w:hAnsi="Cambria Math"/>
+                      <w:i/>
+                      <w:color w:val="000000" w:themeColor="text1"/>
+                    </w:rPr>
+                  </m:ctrlPr>
+                </m:fPr>
+                <m:num>
+                  <m:r>
+                    <w:rPr>
+                      <w:rFonts w:ascii="Cambria Math" w:hAnsi="Cambria Math"/>
+                      <w:color w:val="000000" w:themeColor="text1"/>
+                    </w:rPr>
+                    <m:t>1+</m:t>
+                  </m:r>
+                  <m:sSub>
+                    <m:sSubPr>
+                      <m:ctrlPr>
+                        <w:rPr>
+                          <w:rFonts w:ascii="Cambria Math" w:hAnsi="Cambria Math"/>
+                          <w:i/>
+                          <w:color w:val="000000" w:themeColor="text1"/>
+                        </w:rPr>
+                      </m:ctrlPr>
+                    </m:sSubPr>
+                    <m:e>
+                      <m:r>
+                        <w:rPr>
+                          <w:rFonts w:ascii="Cambria Math" w:hAnsi="Cambria Math"/>
+                          <w:color w:val="000000" w:themeColor="text1"/>
+                        </w:rPr>
+                        <m:t>a</m:t>
+                      </m:r>
+                    </m:e>
+                    <m:sub>
+                      <m:r>
+                        <w:rPr>
+                          <w:rFonts w:ascii="Cambria Math" w:hAnsi="Cambria Math"/>
+                          <w:color w:val="000000" w:themeColor="text1"/>
+                        </w:rPr>
+                        <m:t>j</m:t>
+                      </m:r>
+                    </m:sub>
+                  </m:sSub>
+                  <m:sSub>
+                    <m:sSubPr>
+                      <m:ctrlPr>
+                        <w:rPr>
+                          <w:rFonts w:ascii="Cambria Math" w:hAnsi="Cambria Math"/>
+                          <w:i/>
+                          <w:color w:val="000000" w:themeColor="text1"/>
+                        </w:rPr>
+                      </m:ctrlPr>
+                    </m:sSubPr>
+                    <m:e>
+                      <m:r>
+                        <w:rPr>
+                          <w:rFonts w:ascii="Cambria Math" w:hAnsi="Cambria Math"/>
+                          <w:color w:val="000000" w:themeColor="text1"/>
+                        </w:rPr>
+                        <m:t>x</m:t>
+                      </m:r>
+                    </m:e>
+                    <m:sub>
+                      <m:r>
+                        <w:rPr>
+                          <w:rFonts w:ascii="Cambria Math" w:hAnsi="Cambria Math"/>
+                          <w:color w:val="000000" w:themeColor="text1"/>
+                        </w:rPr>
+                        <m:t>j</m:t>
+                      </m:r>
+                    </m:sub>
+                  </m:sSub>
+                </m:num>
+                <m:den>
+                  <m:r>
+                    <w:rPr>
+                      <w:rFonts w:ascii="Cambria Math" w:hAnsi="Cambria Math"/>
+                      <w:color w:val="000000" w:themeColor="text1"/>
+                    </w:rPr>
+                    <m:t>2</m:t>
+                  </m:r>
+                </m:den>
+              </m:f>
+            </m:e>
+          </m:nary>
+        </m:oMath>
+      </m:oMathPara>
+    </w:p>
+    <w:p>
+      <w:pPr>
+        <w:pStyle w:val="NormalWeb"/>
+        <w:numPr>
+          <w:ilvl w:val="0"/>
+          <w:numId w:val="9"/>
+        </w:numPr>
+        <w:shd w:val="clear" w:color="auto" w:fill="FFFFFF"/>
+        <w:spacing w:before="180" w:beforeAutospacing="0" w:after="180" w:afterAutospacing="0"/>
+        <w:rPr>
+          <w:rFonts w:ascii="Helvetica Neue" w:hAnsi="Helvetica Neue"/>
+          <w:color w:val="2D3B45"/>
+        </w:rPr>
+      </w:pPr>
+    </w:p>
+    <w:p>
+      <w:pPr>
+        <w:pStyle w:val="NormalWeb"/>
+        <w:shd w:val="clear" w:color="auto" w:fill="FFFFFF"/>
+        <w:spacing w:before="180" w:beforeAutospacing="0" w:after="180" w:afterAutospacing="0"/>
+        <w:ind w:left="1080"/>
+        <w:rPr>
+          <w:rFonts w:ascii="Helvetica Neue" w:hAnsi="Helvetica Neue"/>
+          <w:iCs/>
+          <w:color w:val="2D3B45"/>
+        </w:rPr>
+      </w:pPr>
     </w:p>
     <w:sectPr>
       <w:pgSz w:w="12240" w:h="15840"/>
@@ -15594,6 +19536,95 @@
     </w:lvl>
   </w:abstractNum>
   <w:abstractNum w:abstractNumId="5" w15:restartNumberingAfterBreak="0">
+    <w:nsid w:val="43C05C52"/>
+    <w:multiLevelType w:val="hybridMultilevel"/>
+    <w:tmpl w:val="FC2226F8"/>
+    <w:lvl w:ilvl="0" w:tplc="C350757C">
+      <w:start w:val="1"/>
+      <w:numFmt w:val="lowerLetter"/>
+      <w:lvlText w:val="%1."/>
+      <w:lvlJc w:val="left"/>
+      <w:pPr>
+        <w:ind w:left="1080" w:hanging="360"/>
+      </w:pPr>
+      <w:rPr>
+        <w:rFonts w:hint="default"/>
+      </w:rPr>
+    </w:lvl>
+    <w:lvl w:ilvl="1" w:tplc="04090019" w:tentative="1">
+      <w:start w:val="1"/>
+      <w:numFmt w:val="lowerLetter"/>
+      <w:lvlText w:val="%2."/>
+      <w:lvlJc w:val="left"/>
+      <w:pPr>
+        <w:ind w:left="1800" w:hanging="360"/>
+      </w:pPr>
+    </w:lvl>
+    <w:lvl w:ilvl="2" w:tplc="0409001B" w:tentative="1">
+      <w:start w:val="1"/>
+      <w:numFmt w:val="lowerRoman"/>
+      <w:lvlText w:val="%3."/>
+      <w:lvlJc w:val="right"/>
+      <w:pPr>
+        <w:ind w:left="2520" w:hanging="180"/>
+      </w:pPr>
+    </w:lvl>
+    <w:lvl w:ilvl="3" w:tplc="0409000F" w:tentative="1">
+      <w:start w:val="1"/>
+      <w:numFmt w:val="decimal"/>
+      <w:lvlText w:val="%4."/>
+      <w:lvlJc w:val="left"/>
+      <w:pPr>
+        <w:ind w:left="3240" w:hanging="360"/>
+      </w:pPr>
+    </w:lvl>
+    <w:lvl w:ilvl="4" w:tplc="04090019" w:tentative="1">
+      <w:start w:val="1"/>
+      <w:numFmt w:val="lowerLetter"/>
+      <w:lvlText w:val="%5."/>
+      <w:lvlJc w:val="left"/>
+      <w:pPr>
+        <w:ind w:left="3960" w:hanging="360"/>
+      </w:pPr>
+    </w:lvl>
+    <w:lvl w:ilvl="5" w:tplc="0409001B" w:tentative="1">
+      <w:start w:val="1"/>
+      <w:numFmt w:val="lowerRoman"/>
+      <w:lvlText w:val="%6."/>
+      <w:lvlJc w:val="right"/>
+      <w:pPr>
+        <w:ind w:left="4680" w:hanging="180"/>
+      </w:pPr>
+    </w:lvl>
+    <w:lvl w:ilvl="6" w:tplc="0409000F" w:tentative="1">
+      <w:start w:val="1"/>
+      <w:numFmt w:val="decimal"/>
+      <w:lvlText w:val="%7."/>
+      <w:lvlJc w:val="left"/>
+      <w:pPr>
+        <w:ind w:left="5400" w:hanging="360"/>
+      </w:pPr>
+    </w:lvl>
+    <w:lvl w:ilvl="7" w:tplc="04090019" w:tentative="1">
+      <w:start w:val="1"/>
+      <w:numFmt w:val="lowerLetter"/>
+      <w:lvlText w:val="%8."/>
+      <w:lvlJc w:val="left"/>
+      <w:pPr>
+        <w:ind w:left="6120" w:hanging="360"/>
+      </w:pPr>
+    </w:lvl>
+    <w:lvl w:ilvl="8" w:tplc="0409001B" w:tentative="1">
+      <w:start w:val="1"/>
+      <w:numFmt w:val="lowerRoman"/>
+      <w:lvlText w:val="%9."/>
+      <w:lvlJc w:val="right"/>
+      <w:pPr>
+        <w:ind w:left="6840" w:hanging="180"/>
+      </w:pPr>
+    </w:lvl>
+  </w:abstractNum>
+  <w:abstractNum w:abstractNumId="6" w15:restartNumberingAfterBreak="0">
     <w:nsid w:val="628A264F"/>
     <w:multiLevelType w:val="hybridMultilevel"/>
     <w:tmpl w:val="95B26594"/>
@@ -15682,7 +19713,7 @@
       </w:pPr>
     </w:lvl>
   </w:abstractNum>
-  <w:abstractNum w:abstractNumId="6" w15:restartNumberingAfterBreak="0">
+  <w:abstractNum w:abstractNumId="7" w15:restartNumberingAfterBreak="0">
     <w:nsid w:val="6E7F5CAD"/>
     <w:multiLevelType w:val="hybridMultilevel"/>
     <w:tmpl w:val="61A6BB0A"/>
@@ -15768,7 +19799,7 @@
       </w:pPr>
     </w:lvl>
   </w:abstractNum>
-  <w:abstractNum w:abstractNumId="7" w15:restartNumberingAfterBreak="0">
+  <w:abstractNum w:abstractNumId="8" w15:restartNumberingAfterBreak="0">
     <w:nsid w:val="745665AA"/>
     <w:multiLevelType w:val="hybridMultilevel"/>
     <w:tmpl w:val="6D7A51D2"/>
@@ -15858,7 +19889,7 @@
     </w:lvl>
   </w:abstractNum>
   <w:num w:numId="1">
-    <w:abstractNumId w:val="7"/>
+    <w:abstractNumId w:val="8"/>
   </w:num>
   <w:num w:numId="2">
     <w:abstractNumId w:val="3"/>
@@ -15867,19 +19898,22 @@
     <w:abstractNumId w:val="2"/>
   </w:num>
   <w:num w:numId="4">
-    <w:abstractNumId w:val="5"/>
+    <w:abstractNumId w:val="6"/>
   </w:num>
   <w:num w:numId="5">
     <w:abstractNumId w:val="0"/>
   </w:num>
   <w:num w:numId="6">
-    <w:abstractNumId w:val="6"/>
+    <w:abstractNumId w:val="7"/>
   </w:num>
   <w:num w:numId="7">
     <w:abstractNumId w:val="1"/>
   </w:num>
   <w:num w:numId="8">
     <w:abstractNumId w:val="4"/>
+  </w:num>
+  <w:num w:numId="9">
+    <w:abstractNumId w:val="5"/>
   </w:num>
 </w:numbering>
 </file>

</xml_diff>